<commit_message>
Implemented Save and Resume and Review
</commit_message>
<xml_diff>
--- a/docassemble/LLAW33012022S1EZL1/data/templates/compiled_answers.docx
+++ b/docassemble/LLAW33012022S1EZL1/data/templates/compiled_answers.docx
@@ -7,14 +7,17 @@
         <w:pStyle w:val="Heading1"/>
       </w:pPr>
       <w:r>
+        <w:rPr>
+          <w:noProof/>
+        </w:rPr>
         <w:drawing>
-          <wp:anchor distT="0" distB="0" distL="114300" distR="114300" simplePos="0" relativeHeight="251659264" behindDoc="1" locked="0" layoutInCell="1" allowOverlap="1" wp14:anchorId="5F2D1085" wp14:editId="336EFCD4">
+          <wp:anchor distT="0" distB="0" distL="114300" distR="114300" simplePos="0" relativeHeight="251659264" behindDoc="1" locked="0" layoutInCell="1" allowOverlap="1" wp14:anchorId="5F2D1085" wp14:editId="4B575CE2">
             <wp:simplePos x="0" y="0"/>
             <wp:positionH relativeFrom="margin">
-              <wp:posOffset>4185285</wp:posOffset>
+              <wp:align>right</wp:align>
             </wp:positionH>
             <wp:positionV relativeFrom="paragraph">
-              <wp:posOffset>174787</wp:posOffset>
+              <wp:posOffset>174625</wp:posOffset>
             </wp:positionV>
             <wp:extent cx="2054225" cy="424815"/>
             <wp:effectExtent l="0" t="0" r="3175" b="0"/>
@@ -24,7 +27,7 @@
                 <wp:lineTo x="0" y="20341"/>
                 <wp:lineTo x="1002" y="20341"/>
                 <wp:lineTo x="13621" y="20341"/>
-                <wp:lineTo x="15023" y="20341"/>
+                <wp:lineTo x="14823" y="20341"/>
                 <wp:lineTo x="21433" y="15498"/>
                 <wp:lineTo x="21433" y="10655"/>
                 <wp:lineTo x="20832" y="0"/>
@@ -86,151 +89,244 @@
         <w:t xml:space="preserve">Client Intake Form </w:t>
       </w:r>
     </w:p>
-    <w:p>
-      <w:pPr>
-        <w:spacing w:after="0"/>
-        <w:jc w:val="right"/>
-        <w:rPr>
-          <w:rFonts w:ascii="Corbel" w:hAnsi="Corbel"/>
-        </w:rPr>
-      </w:pPr>
-    </w:p>
+    <w:p/>
+    <w:p/>
     <w:p>
       <w:pPr>
         <w:jc w:val="right"/>
-        <w:rPr>
-          <w:rFonts w:ascii="Corbel" w:hAnsi="Corbel"/>
-        </w:rPr>
       </w:pPr>
       <w:r>
-        <w:rPr>
-          <w:rFonts w:ascii="Corbel" w:hAnsi="Corbel"/>
-        </w:rPr>
         <w:t xml:space="preserve"> </w:t>
       </w:r>
       <w:proofErr w:type="gramStart"/>
       <w:r>
-        <w:rPr>
-          <w:rFonts w:ascii="Corbel" w:hAnsi="Corbel"/>
-        </w:rPr>
         <w:t>{{</w:t>
       </w:r>
       <w:r>
-        <w:rPr>
-          <w:rFonts w:ascii="Corbel" w:hAnsi="Corbel"/>
-        </w:rPr>
         <w:t xml:space="preserve"> </w:t>
       </w:r>
-      <w:proofErr w:type="spellStart"/>
-      <w:r>
-        <w:rPr>
-          <w:rFonts w:ascii="Corbel" w:hAnsi="Corbel"/>
-        </w:rPr>
+      <w:r>
         <w:t>current</w:t>
       </w:r>
       <w:proofErr w:type="gramEnd"/>
       <w:r>
-        <w:rPr>
-          <w:rFonts w:ascii="Corbel" w:hAnsi="Corbel"/>
-        </w:rPr>
         <w:t>_datetime</w:t>
       </w:r>
-      <w:proofErr w:type="spellEnd"/>
-      <w:r>
-        <w:rPr>
-          <w:rFonts w:ascii="Corbel" w:hAnsi="Corbel"/>
-        </w:rPr>
+      <w:r>
         <w:t>()</w:t>
       </w:r>
       <w:r>
-        <w:rPr>
-          <w:rFonts w:ascii="Corbel" w:hAnsi="Corbel"/>
-        </w:rPr>
-        <w:t>.</w:t>
-      </w:r>
-      <w:proofErr w:type="spellStart"/>
-      <w:r>
-        <w:rPr>
-          <w:rFonts w:ascii="Corbel" w:hAnsi="Corbel"/>
-        </w:rPr>
-        <w:t>format_date</w:t>
-      </w:r>
-      <w:proofErr w:type="spellEnd"/>
-      <w:r>
-        <w:rPr>
-          <w:rFonts w:ascii="Corbel" w:hAnsi="Corbel"/>
-        </w:rPr>
-        <w:t>(</w:t>
-      </w:r>
-      <w:r>
-        <w:rPr>
-          <w:rFonts w:ascii="Corbel" w:hAnsi="Corbel"/>
-        </w:rPr>
+        <w:t>.format_date(</w:t>
+      </w:r>
+      <w:r>
         <w:t>‘</w:t>
       </w:r>
       <w:r>
-        <w:rPr>
-          <w:rFonts w:ascii="Corbel" w:hAnsi="Corbel"/>
-        </w:rPr>
         <w:t>d</w:t>
       </w:r>
       <w:r>
-        <w:rPr>
-          <w:rFonts w:ascii="Corbel" w:hAnsi="Corbel"/>
-        </w:rPr>
         <w:t xml:space="preserve"> </w:t>
       </w:r>
       <w:r>
-        <w:rPr>
-          <w:rFonts w:ascii="Corbel" w:hAnsi="Corbel"/>
-        </w:rPr>
-        <w:t xml:space="preserve">MMMM </w:t>
-      </w:r>
-      <w:proofErr w:type="spellStart"/>
-      <w:r>
-        <w:rPr>
-          <w:rFonts w:ascii="Corbel" w:hAnsi="Corbel"/>
-        </w:rPr>
-        <w:t>yyyy</w:t>
-      </w:r>
-      <w:proofErr w:type="spellEnd"/>
-      <w:r>
-        <w:rPr>
-          <w:rFonts w:ascii="Corbel" w:hAnsi="Corbel"/>
-        </w:rPr>
+        <w:t>MMMM yyyy</w:t>
+      </w:r>
+      <w:r>
         <w:t>’</w:t>
       </w:r>
       <w:r>
-        <w:rPr>
-          <w:rFonts w:ascii="Corbel" w:hAnsi="Corbel"/>
-        </w:rPr>
         <w:t>)</w:t>
       </w:r>
       <w:r>
-        <w:rPr>
-          <w:rFonts w:ascii="Corbel" w:hAnsi="Corbel"/>
-        </w:rPr>
         <w:t xml:space="preserve"> }}</w:t>
       </w:r>
     </w:p>
+    <w:p/>
     <w:p>
       <w:pPr>
         <w:pStyle w:val="Heading2"/>
       </w:pPr>
       <w:r>
-        <w:t xml:space="preserve">Client </w:t>
-      </w:r>
-      <w:r>
-        <w:t>Information</w:t>
+        <w:t>Client Information</w:t>
       </w:r>
     </w:p>
     <w:p>
       <w:pPr>
+        <w:sectPr>
+          <w:type w:val="continuous"/>
+          <w:pgSz w:w="11906" w:h="16838"/>
+          <w:pgMar w:top="720" w:right="1134" w:bottom="720" w:left="1134" w:header="709" w:footer="709" w:gutter="0"/>
+          <w:cols w:space="708"/>
+          <w:docGrid w:linePitch="360"/>
+        </w:sectPr>
+      </w:pPr>
+    </w:p>
+    <w:p>
+      <w:r>
         <w:rPr>
-          <w:rFonts w:ascii="Corbel" w:hAnsi="Corbel"/>
+          <w:b/>
+          <w:bCs/>
         </w:rPr>
+        <w:t>Client Name</w:t>
+      </w:r>
+      <w:r>
+        <w:rPr>
+          <w:b/>
+          <w:bCs/>
+        </w:rPr>
+        <w:t>:</w:t>
+      </w:r>
+      <w:r>
+        <w:t xml:space="preserve"> </w:t>
+      </w:r>
+      <w:proofErr w:type="gramStart"/>
+      <w:r>
+        <w:t>{{ EL_User</w:t>
+      </w:r>
+      <w:r>
+        <w:t>.name</w:t>
+      </w:r>
+      <w:r>
+        <w:t>.full</w:t>
+      </w:r>
+      <w:proofErr w:type="gramEnd"/>
+      <w:r>
+        <w:t>(middle="full")</w:t>
+      </w:r>
+      <w:r>
+        <w:t xml:space="preserve"> }}</w:t>
+      </w:r>
+    </w:p>
+    <w:p>
+      <w:r>
+        <w:rPr>
+          <w:b/>
+          <w:bCs/>
+        </w:rPr>
+        <w:t>Date of Birth</w:t>
+      </w:r>
+      <w:r>
+        <w:rPr>
+          <w:b/>
+          <w:bCs/>
+        </w:rPr>
+        <w:t>:</w:t>
+      </w:r>
+      <w:r>
+        <w:t xml:space="preserve"> </w:t>
+      </w:r>
+      <w:proofErr w:type="gramStart"/>
+      <w:r>
+        <w:t>{{</w:t>
+      </w:r>
+      <w:r>
+        <w:t xml:space="preserve"> EL</w:t>
+      </w:r>
+      <w:proofErr w:type="gramEnd"/>
+      <w:r>
+        <w:t>_User.</w:t>
+      </w:r>
+      <w:r>
+        <w:t>birthdate</w:t>
+      </w:r>
+      <w:r>
+        <w:t>.format_date(</w:t>
+      </w:r>
+      <w:r>
+        <w:t>‘</w:t>
+      </w:r>
+      <w:r>
+        <w:t>d</w:t>
+      </w:r>
+      <w:r>
+        <w:t xml:space="preserve"> </w:t>
+      </w:r>
+      <w:r>
+        <w:t>MMMM yyyy</w:t>
+      </w:r>
+      <w:r>
+        <w:t>’</w:t>
+      </w:r>
+      <w:r>
+        <w:t>)</w:t>
+      </w:r>
+      <w:r>
+        <w:t xml:space="preserve"> }}</w:t>
+      </w:r>
+    </w:p>
+    <w:p>
+      <w:r>
+        <w:rPr>
+          <w:b/>
+          <w:bCs/>
+        </w:rPr>
+        <w:t>Gender</w:t>
+      </w:r>
+      <w:r>
+        <w:rPr>
+          <w:b/>
+          <w:bCs/>
+        </w:rPr>
+        <w:t>:</w:t>
+      </w:r>
+      <w:r>
+        <w:t xml:space="preserve"> </w:t>
+      </w:r>
+      <w:proofErr w:type="gramStart"/>
+      <w:r>
+        <w:t xml:space="preserve">{{ </w:t>
+      </w:r>
+      <w:r>
+        <w:t>capitalize</w:t>
+      </w:r>
+      <w:proofErr w:type="gramEnd"/>
+      <w:r>
+        <w:t xml:space="preserve">(EL_User.gender) </w:t>
+      </w:r>
+      <w:r>
+        <w:t>}}</w:t>
+      </w:r>
+    </w:p>
+    <w:p>
+      <w:r>
+        <w:rPr>
+          <w:b/>
+          <w:bCs/>
+        </w:rPr>
+        <w:t>Occupation:</w:t>
+      </w:r>
+      <w:r>
+        <w:t xml:space="preserve"> </w:t>
+      </w:r>
+      <w:proofErr w:type="gramStart"/>
+      <w:r>
+        <w:t xml:space="preserve">{{ </w:t>
+      </w:r>
+      <w:r>
+        <w:t>EL</w:t>
+      </w:r>
+      <w:proofErr w:type="gramEnd"/>
+      <w:r>
+        <w:t>_User.occupation</w:t>
+      </w:r>
+      <w:r>
+        <w:t xml:space="preserve"> </w:t>
+      </w:r>
+      <w:r>
+        <w:t>}}</w:t>
+      </w:r>
+    </w:p>
+    <w:p>
+      <w:pPr>
+        <w:sectPr>
+          <w:type w:val="continuous"/>
+          <w:pgSz w:w="11906" w:h="16838"/>
+          <w:pgMar w:top="720" w:right="1134" w:bottom="720" w:left="1134" w:header="709" w:footer="709" w:gutter="0"/>
+          <w:cols w:num="2" w:space="708"/>
+          <w:docGrid w:linePitch="360"/>
+        </w:sectPr>
       </w:pPr>
     </w:p>
+    <w:p/>
     <w:p>
       <w:pPr>
         <w:pStyle w:val="Heading2"/>
@@ -241,218 +337,635 @@
     </w:p>
     <w:p>
       <w:pPr>
+        <w:sectPr>
+          <w:type w:val="continuous"/>
+          <w:pgSz w:w="11906" w:h="16838"/>
+          <w:pgMar w:top="720" w:right="1134" w:bottom="720" w:left="1134" w:header="709" w:footer="709" w:gutter="0"/>
+          <w:cols w:space="708"/>
+          <w:docGrid w:linePitch="360"/>
+        </w:sectPr>
+      </w:pPr>
+    </w:p>
+    <w:p>
+      <w:r>
         <w:rPr>
-          <w:rFonts w:ascii="Corbel" w:hAnsi="Corbel"/>
+          <w:b/>
+          <w:bCs/>
         </w:rPr>
+        <w:t>Mobile</w:t>
+      </w:r>
+      <w:r>
+        <w:rPr>
+          <w:b/>
+          <w:bCs/>
+        </w:rPr>
+        <w:t>:</w:t>
+      </w:r>
+      <w:r>
+        <w:t xml:space="preserve"> </w:t>
+      </w:r>
+      <w:proofErr w:type="gramStart"/>
+      <w:r>
+        <w:t xml:space="preserve">{{ </w:t>
+      </w:r>
+      <w:r>
+        <w:t>phone</w:t>
+      </w:r>
+      <w:proofErr w:type="gramEnd"/>
+      <w:r>
+        <w:t>_number_formatted(</w:t>
+      </w:r>
+      <w:r>
+        <w:t>EL_User.phone_number</w:t>
+      </w:r>
+      <w:r>
+        <w:t>, country=’AU’</w:t>
+      </w:r>
+      <w:r>
+        <w:t>)</w:t>
+      </w:r>
+      <w:r>
+        <w:t xml:space="preserve"> </w:t>
+      </w:r>
+      <w:r>
+        <w:t>}}</w:t>
+      </w:r>
+    </w:p>
+    <w:p>
+      <w:r>
+        <w:rPr>
+          <w:b/>
+          <w:bCs/>
+        </w:rPr>
+        <w:t>Email</w:t>
+      </w:r>
+      <w:r>
+        <w:rPr>
+          <w:b/>
+          <w:bCs/>
+        </w:rPr>
+        <w:t>:</w:t>
+      </w:r>
+      <w:r>
+        <w:t xml:space="preserve"> </w:t>
+      </w:r>
+      <w:proofErr w:type="gramStart"/>
+      <w:r>
+        <w:t>{{ EL</w:t>
+      </w:r>
+      <w:proofErr w:type="gramEnd"/>
+      <w:r>
+        <w:t>_User.email }}</w:t>
+      </w:r>
+    </w:p>
+    <w:p>
+      <w:pPr>
+        <w:sectPr>
+          <w:type w:val="continuous"/>
+          <w:pgSz w:w="11906" w:h="16838"/>
+          <w:pgMar w:top="720" w:right="1134" w:bottom="720" w:left="1134" w:header="709" w:footer="709" w:gutter="0"/>
+          <w:cols w:num="2" w:space="708"/>
+          <w:docGrid w:linePitch="360"/>
+        </w:sectPr>
       </w:pPr>
+    </w:p>
+    <w:p>
+      <w:r>
+        <w:rPr>
+          <w:b/>
+          <w:bCs/>
+        </w:rPr>
+        <w:t>Preferred Contact Method:</w:t>
+      </w:r>
+      <w:r>
+        <w:t xml:space="preserve"> </w:t>
+      </w:r>
+      <w:proofErr w:type="gramStart"/>
+      <w:r>
+        <w:t>{{ EL</w:t>
+      </w:r>
+      <w:proofErr w:type="gramEnd"/>
+      <w:r>
+        <w:t>_User.</w:t>
+      </w:r>
+      <w:r>
+        <w:t>PreferredContact</w:t>
+      </w:r>
+      <w:r>
+        <w:t xml:space="preserve"> }}</w:t>
+      </w:r>
+    </w:p>
+    <w:p/>
+    <w:p>
+      <w:r>
+        <w:t>{%p if EL_</w:t>
+      </w:r>
+      <w:proofErr w:type="gramStart"/>
+      <w:r>
+        <w:t>User.address.address</w:t>
+      </w:r>
+      <w:proofErr w:type="gramEnd"/>
+      <w:r>
+        <w:t xml:space="preserve"> </w:t>
+      </w:r>
+      <w:r>
+        <w:t>!= “” %}</w:t>
+      </w:r>
     </w:p>
     <w:p>
       <w:pPr>
         <w:pStyle w:val="Heading2"/>
       </w:pPr>
       <w:r>
-        <w:t>Legal Issue</w:t>
+        <w:t>Address</w:t>
+      </w:r>
+      <w:r>
+        <w:t xml:space="preserve"> Details</w:t>
       </w:r>
     </w:p>
     <w:p>
       <w:pPr>
         <w:rPr>
-          <w:rFonts w:ascii="Corbel" w:hAnsi="Corbel"/>
+          <w:b/>
+          <w:bCs/>
         </w:rPr>
+        <w:sectPr>
+          <w:type w:val="continuous"/>
+          <w:pgSz w:w="11906" w:h="16838"/>
+          <w:pgMar w:top="720" w:right="1134" w:bottom="720" w:left="1134" w:header="709" w:footer="709" w:gutter="0"/>
+          <w:cols w:space="708"/>
+          <w:docGrid w:linePitch="360"/>
+        </w:sectPr>
       </w:pPr>
+    </w:p>
+    <w:p>
+      <w:r>
+        <w:rPr>
+          <w:b/>
+          <w:bCs/>
+        </w:rPr>
+        <w:t>Street:</w:t>
+      </w:r>
+      <w:r>
+        <w:t xml:space="preserve"> </w:t>
+      </w:r>
+      <w:proofErr w:type="gramStart"/>
+      <w:r>
+        <w:t xml:space="preserve">{{ </w:t>
+      </w:r>
+      <w:r>
+        <w:t>showifdef</w:t>
+      </w:r>
+      <w:proofErr w:type="gramEnd"/>
+      <w:r>
+        <w:t>(</w:t>
+      </w:r>
+      <w:r>
+        <w:t>‘</w:t>
+      </w:r>
+      <w:r>
+        <w:t>EL_User.address.address</w:t>
+      </w:r>
+      <w:r>
+        <w:t>')</w:t>
+      </w:r>
+      <w:r>
+        <w:t xml:space="preserve"> }}</w:t>
+      </w:r>
+    </w:p>
+    <w:p>
+      <w:r>
+        <w:rPr>
+          <w:b/>
+          <w:bCs/>
+        </w:rPr>
+        <w:t>City:</w:t>
+      </w:r>
+      <w:r>
+        <w:t xml:space="preserve"> </w:t>
+      </w:r>
+      <w:proofErr w:type="gramStart"/>
+      <w:r>
+        <w:t xml:space="preserve">{{ </w:t>
+      </w:r>
+      <w:r>
+        <w:t>showifdef</w:t>
+      </w:r>
+      <w:proofErr w:type="gramEnd"/>
+      <w:r>
+        <w:t>(</w:t>
+      </w:r>
+      <w:r>
+        <w:t>‘</w:t>
+      </w:r>
+      <w:r>
+        <w:t>EL_User.address.city</w:t>
+      </w:r>
+      <w:r>
+        <w:t>')</w:t>
+      </w:r>
+      <w:r>
+        <w:t xml:space="preserve"> }}</w:t>
+      </w:r>
+    </w:p>
+    <w:p>
+      <w:r>
+        <w:rPr>
+          <w:b/>
+          <w:bCs/>
+        </w:rPr>
+        <w:t>State:</w:t>
+      </w:r>
+      <w:r>
+        <w:t xml:space="preserve"> </w:t>
+      </w:r>
+      <w:proofErr w:type="gramStart"/>
+      <w:r>
+        <w:t xml:space="preserve">{{ </w:t>
+      </w:r>
+      <w:r>
+        <w:t>showifdef</w:t>
+      </w:r>
+      <w:proofErr w:type="gramEnd"/>
+      <w:r>
+        <w:t>(</w:t>
+      </w:r>
+      <w:r>
+        <w:t>‘</w:t>
+      </w:r>
+      <w:r>
+        <w:t>EL_User.address.state</w:t>
+      </w:r>
+      <w:r>
+        <w:t>')</w:t>
+      </w:r>
+      <w:r>
+        <w:t xml:space="preserve"> }}</w:t>
+      </w:r>
+    </w:p>
+    <w:p>
+      <w:r>
+        <w:rPr>
+          <w:b/>
+          <w:bCs/>
+        </w:rPr>
+        <w:t>Postcode:</w:t>
+      </w:r>
+      <w:r>
+        <w:t xml:space="preserve"> </w:t>
+      </w:r>
+      <w:proofErr w:type="gramStart"/>
+      <w:r>
+        <w:t xml:space="preserve">{{ </w:t>
+      </w:r>
+      <w:r>
+        <w:t>showifdef</w:t>
+      </w:r>
+      <w:proofErr w:type="gramEnd"/>
+      <w:r>
+        <w:t>(</w:t>
+      </w:r>
+      <w:r>
+        <w:t>‘</w:t>
+      </w:r>
+      <w:r>
+        <w:t>EL_User.address.zip</w:t>
+      </w:r>
+      <w:r>
+        <w:t>')</w:t>
+      </w:r>
+      <w:r>
+        <w:t xml:space="preserve"> }}</w:t>
+      </w:r>
+    </w:p>
+    <w:p>
+      <w:pPr>
+        <w:sectPr>
+          <w:type w:val="continuous"/>
+          <w:pgSz w:w="11906" w:h="16838"/>
+          <w:pgMar w:top="720" w:right="1134" w:bottom="720" w:left="1134" w:header="709" w:footer="709" w:gutter="0"/>
+          <w:cols w:num="2" w:space="566"/>
+          <w:docGrid w:linePitch="360"/>
+        </w:sectPr>
+      </w:pPr>
+    </w:p>
+    <w:p/>
+    <w:p>
+      <w:r>
+        <w:t>{%p endif %}</w:t>
+      </w:r>
     </w:p>
     <w:p>
       <w:pPr>
         <w:pStyle w:val="Heading2"/>
       </w:pPr>
       <w:r>
+        <w:t>Legal Issue</w:t>
+      </w:r>
+    </w:p>
+    <w:tbl>
+      <w:tblPr>
+        <w:tblStyle w:val="GridTable1Light"/>
+        <w:tblW w:w="0" w:type="auto"/>
+        <w:tblCellMar>
+          <w:top w:w="113" w:type="dxa"/>
+          <w:bottom w:w="113" w:type="dxa"/>
+        </w:tblCellMar>
+        <w:tblLook w:val="04A0" w:firstRow="1" w:lastRow="0" w:firstColumn="1" w:lastColumn="0" w:noHBand="0" w:noVBand="1"/>
+      </w:tblPr>
+      <w:tblGrid>
+        <w:gridCol w:w="3940"/>
+        <w:gridCol w:w="5682"/>
+      </w:tblGrid>
+      <w:tr>
+        <w:trPr>
+          <w:cnfStyle w:val="100000000000" w:firstRow="1" w:lastRow="0" w:firstColumn="0" w:lastColumn="0" w:oddVBand="0" w:evenVBand="0" w:oddHBand="0" w:evenHBand="0" w:firstRowFirstColumn="0" w:firstRowLastColumn="0" w:lastRowFirstColumn="0" w:lastRowLastColumn="0"/>
+        </w:trPr>
+        <w:tc>
+          <w:tcPr>
+            <w:cnfStyle w:val="001000000000" w:firstRow="0" w:lastRow="0" w:firstColumn="1" w:lastColumn="0" w:oddVBand="0" w:evenVBand="0" w:oddHBand="0" w:evenHBand="0" w:firstRowFirstColumn="0" w:firstRowLastColumn="0" w:lastRowFirstColumn="0" w:lastRowLastColumn="0"/>
+            <w:tcW w:w="3961" w:type="dxa"/>
+            <w:tcBorders>
+              <w:top w:val="single" w:sz="6" w:space="0" w:color="0C0042"/>
+              <w:left w:val="single" w:sz="6" w:space="0" w:color="0C0042"/>
+              <w:bottom w:val="single" w:sz="12" w:space="0" w:color="0C0042"/>
+              <w:right w:val="single" w:sz="6" w:space="0" w:color="0C0042"/>
+            </w:tcBorders>
+          </w:tcPr>
+          <w:p>
+            <w:r>
+              <w:t>Question</w:t>
+            </w:r>
+          </w:p>
+        </w:tc>
+        <w:tc>
+          <w:tcPr>
+            <w:tcW w:w="5769" w:type="dxa"/>
+            <w:tcBorders>
+              <w:top w:val="single" w:sz="6" w:space="0" w:color="0C0042"/>
+              <w:left w:val="single" w:sz="6" w:space="0" w:color="0C0042"/>
+              <w:bottom w:val="single" w:sz="12" w:space="0" w:color="0C0042"/>
+              <w:right w:val="single" w:sz="6" w:space="0" w:color="0C0042"/>
+            </w:tcBorders>
+          </w:tcPr>
+          <w:p>
+            <w:pPr>
+              <w:cnfStyle w:val="100000000000" w:firstRow="1" w:lastRow="0" w:firstColumn="0" w:lastColumn="0" w:oddVBand="0" w:evenVBand="0" w:oddHBand="0" w:evenHBand="0" w:firstRowFirstColumn="0" w:firstRowLastColumn="0" w:lastRowFirstColumn="0" w:lastRowLastColumn="0"/>
+            </w:pPr>
+            <w:r>
+              <w:t>Answer</w:t>
+            </w:r>
+          </w:p>
+        </w:tc>
+      </w:tr>
+      <w:tr>
+        <w:tc>
+          <w:tcPr>
+            <w:cnfStyle w:val="001000000000" w:firstRow="0" w:lastRow="0" w:firstColumn="1" w:lastColumn="0" w:oddVBand="0" w:evenVBand="0" w:oddHBand="0" w:evenHBand="0" w:firstRowFirstColumn="0" w:firstRowLastColumn="0" w:lastRowFirstColumn="0" w:lastRowLastColumn="0"/>
+            <w:tcW w:w="3961" w:type="dxa"/>
+            <w:tcBorders>
+              <w:top w:val="single" w:sz="12" w:space="0" w:color="0C0042"/>
+              <w:left w:val="single" w:sz="6" w:space="0" w:color="0C0042"/>
+              <w:bottom w:val="single" w:sz="6" w:space="0" w:color="0C0042"/>
+              <w:right w:val="single" w:sz="6" w:space="0" w:color="0C0042"/>
+            </w:tcBorders>
+          </w:tcPr>
+          <w:p>
+            <w:pPr>
+              <w:rPr>
+                <w:b w:val="0"/>
+                <w:bCs w:val="0"/>
+              </w:rPr>
+            </w:pPr>
+            <w:r>
+              <w:rPr>
+                <w:b w:val="0"/>
+                <w:bCs w:val="0"/>
+              </w:rPr>
+              <w:t xml:space="preserve">{%tr for Q in </w:t>
+            </w:r>
+            <w:r>
+              <w:rPr>
+                <w:b w:val="0"/>
+                <w:bCs w:val="0"/>
+              </w:rPr>
+              <w:t>EL_legalProblemSectionQs</w:t>
+            </w:r>
+            <w:r>
+              <w:rPr>
+                <w:b w:val="0"/>
+                <w:bCs w:val="0"/>
+              </w:rPr>
+              <w:t xml:space="preserve"> </w:t>
+            </w:r>
+            <w:r>
+              <w:rPr>
+                <w:b w:val="0"/>
+                <w:bCs w:val="0"/>
+              </w:rPr>
+              <w:t>%}</w:t>
+            </w:r>
+          </w:p>
+        </w:tc>
+        <w:tc>
+          <w:tcPr>
+            <w:tcW w:w="5769" w:type="dxa"/>
+            <w:tcBorders>
+              <w:top w:val="single" w:sz="12" w:space="0" w:color="0C0042"/>
+              <w:left w:val="single" w:sz="6" w:space="0" w:color="0C0042"/>
+              <w:bottom w:val="single" w:sz="6" w:space="0" w:color="0C0042"/>
+              <w:right w:val="single" w:sz="6" w:space="0" w:color="0C0042"/>
+            </w:tcBorders>
+          </w:tcPr>
+          <w:p>
+            <w:pPr>
+              <w:cnfStyle w:val="000000000000" w:firstRow="0" w:lastRow="0" w:firstColumn="0" w:lastColumn="0" w:oddVBand="0" w:evenVBand="0" w:oddHBand="0" w:evenHBand="0" w:firstRowFirstColumn="0" w:firstRowLastColumn="0" w:lastRowFirstColumn="0" w:lastRowLastColumn="0"/>
+            </w:pPr>
+          </w:p>
+        </w:tc>
+      </w:tr>
+      <w:tr>
+        <w:tc>
+          <w:tcPr>
+            <w:cnfStyle w:val="001000000000" w:firstRow="0" w:lastRow="0" w:firstColumn="1" w:lastColumn="0" w:oddVBand="0" w:evenVBand="0" w:oddHBand="0" w:evenHBand="0" w:firstRowFirstColumn="0" w:firstRowLastColumn="0" w:lastRowFirstColumn="0" w:lastRowLastColumn="0"/>
+            <w:tcW w:w="3961" w:type="dxa"/>
+            <w:tcBorders>
+              <w:top w:val="single" w:sz="6" w:space="0" w:color="0C0042"/>
+              <w:left w:val="single" w:sz="6" w:space="0" w:color="0C0042"/>
+              <w:bottom w:val="single" w:sz="6" w:space="0" w:color="0C0042"/>
+              <w:right w:val="single" w:sz="6" w:space="0" w:color="0C0042"/>
+            </w:tcBorders>
+          </w:tcPr>
+          <w:p>
+            <w:pPr>
+              <w:rPr>
+                <w:b w:val="0"/>
+                <w:bCs w:val="0"/>
+              </w:rPr>
+            </w:pPr>
+            <w:proofErr w:type="gramStart"/>
+            <w:r>
+              <w:rPr>
+                <w:b w:val="0"/>
+                <w:bCs w:val="0"/>
+              </w:rPr>
+              <w:t>{{ Q</w:t>
+            </w:r>
+            <w:proofErr w:type="gramEnd"/>
+            <w:r>
+              <w:rPr>
+                <w:b w:val="0"/>
+                <w:bCs w:val="0"/>
+              </w:rPr>
+              <w:t>[‘question’] }}</w:t>
+            </w:r>
+          </w:p>
+        </w:tc>
+        <w:tc>
+          <w:tcPr>
+            <w:tcW w:w="5769" w:type="dxa"/>
+            <w:tcBorders>
+              <w:top w:val="single" w:sz="6" w:space="0" w:color="0C0042"/>
+              <w:left w:val="single" w:sz="6" w:space="0" w:color="0C0042"/>
+              <w:bottom w:val="single" w:sz="6" w:space="0" w:color="0C0042"/>
+              <w:right w:val="single" w:sz="6" w:space="0" w:color="0C0042"/>
+            </w:tcBorders>
+          </w:tcPr>
+          <w:p>
+            <w:pPr>
+              <w:cnfStyle w:val="000000000000" w:firstRow="0" w:lastRow="0" w:firstColumn="0" w:lastColumn="0" w:oddVBand="0" w:evenVBand="0" w:oddHBand="0" w:evenHBand="0" w:firstRowFirstColumn="0" w:firstRowLastColumn="0" w:lastRowFirstColumn="0" w:lastRowLastColumn="0"/>
+            </w:pPr>
+            <w:proofErr w:type="gramStart"/>
+            <w:r>
+              <w:t>{{ value</w:t>
+            </w:r>
+            <w:proofErr w:type="gramEnd"/>
+            <w:r>
+              <w:t>(Q[‘</w:t>
+            </w:r>
+            <w:r>
+              <w:t>variable_name</w:t>
+            </w:r>
+            <w:r>
+              <w:t>’]) }}</w:t>
+            </w:r>
+          </w:p>
+        </w:tc>
+      </w:tr>
+      <w:tr>
+        <w:tc>
+          <w:tcPr>
+            <w:cnfStyle w:val="001000000000" w:firstRow="0" w:lastRow="0" w:firstColumn="1" w:lastColumn="0" w:oddVBand="0" w:evenVBand="0" w:oddHBand="0" w:evenHBand="0" w:firstRowFirstColumn="0" w:firstRowLastColumn="0" w:lastRowFirstColumn="0" w:lastRowLastColumn="0"/>
+            <w:tcW w:w="3961" w:type="dxa"/>
+            <w:tcBorders>
+              <w:top w:val="single" w:sz="6" w:space="0" w:color="0C0042"/>
+              <w:left w:val="single" w:sz="6" w:space="0" w:color="0C0042"/>
+              <w:bottom w:val="single" w:sz="6" w:space="0" w:color="0C0042"/>
+              <w:right w:val="single" w:sz="6" w:space="0" w:color="0C0042"/>
+            </w:tcBorders>
+          </w:tcPr>
+          <w:p>
+            <w:pPr>
+              <w:rPr>
+                <w:b w:val="0"/>
+                <w:bCs w:val="0"/>
+              </w:rPr>
+            </w:pPr>
+            <w:r>
+              <w:rPr>
+                <w:b w:val="0"/>
+                <w:bCs w:val="0"/>
+              </w:rPr>
+              <w:t>{%tr endfor %}</w:t>
+            </w:r>
+          </w:p>
+        </w:tc>
+        <w:tc>
+          <w:tcPr>
+            <w:tcW w:w="5769" w:type="dxa"/>
+            <w:tcBorders>
+              <w:top w:val="single" w:sz="6" w:space="0" w:color="0C0042"/>
+              <w:left w:val="single" w:sz="6" w:space="0" w:color="0C0042"/>
+              <w:bottom w:val="single" w:sz="6" w:space="0" w:color="0C0042"/>
+              <w:right w:val="single" w:sz="6" w:space="0" w:color="0C0042"/>
+            </w:tcBorders>
+          </w:tcPr>
+          <w:p>
+            <w:pPr>
+              <w:cnfStyle w:val="000000000000" w:firstRow="0" w:lastRow="0" w:firstColumn="0" w:lastColumn="0" w:oddVBand="0" w:evenVBand="0" w:oddHBand="0" w:evenHBand="0" w:firstRowFirstColumn="0" w:firstRowLastColumn="0" w:lastRowFirstColumn="0" w:lastRowLastColumn="0"/>
+            </w:pPr>
+          </w:p>
+        </w:tc>
+      </w:tr>
+    </w:tbl>
+    <w:p/>
+    <w:p>
+      <w:pPr>
+        <w:pStyle w:val="Heading2"/>
+      </w:pPr>
+      <w:r>
+        <w:lastRenderedPageBreak/>
         <w:t>Supporting Documentation</w:t>
       </w:r>
     </w:p>
     <w:p>
-      <w:pPr>
-        <w:rPr>
-          <w:rFonts w:ascii="Corbel" w:hAnsi="Corbel"/>
-        </w:rPr>
-      </w:pPr>
-      <w:r>
-        <w:rPr>
-          <w:rFonts w:ascii="Corbel" w:hAnsi="Corbel"/>
-        </w:rPr>
-        <w:t xml:space="preserve">{# </w:t>
-      </w:r>
-      <w:r>
-        <w:rPr>
-          <w:rFonts w:ascii="Corbel" w:hAnsi="Corbel"/>
-        </w:rPr>
-        <w:t>Show different content depending on whether the user uploaded any documents</w:t>
-      </w:r>
-      <w:r>
-        <w:rPr>
-          <w:rFonts w:ascii="Corbel" w:hAnsi="Corbel"/>
-        </w:rPr>
-        <w:t xml:space="preserve"> #}</w:t>
-      </w:r>
-    </w:p>
-    <w:p>
-      <w:pPr>
-        <w:rPr>
-          <w:rFonts w:ascii="Corbel" w:hAnsi="Corbel"/>
-        </w:rPr>
-      </w:pPr>
-      <w:r>
-        <w:rPr>
-          <w:rFonts w:ascii="Corbel" w:hAnsi="Corbel"/>
-        </w:rPr>
+      <w:r>
         <w:t xml:space="preserve">{%p if </w:t>
       </w:r>
       <w:r>
-        <w:rPr>
-          <w:rFonts w:ascii="Corbel" w:hAnsi="Corbel"/>
-        </w:rPr>
-        <w:t xml:space="preserve">not </w:t>
-      </w:r>
-      <w:proofErr w:type="spellStart"/>
-      <w:r>
-        <w:rPr>
-          <w:rFonts w:ascii="Corbel" w:hAnsi="Corbel"/>
-        </w:rPr>
-        <w:t>EL_hasSupportingDocs</w:t>
-      </w:r>
-      <w:proofErr w:type="spellEnd"/>
-      <w:r>
-        <w:rPr>
-          <w:rFonts w:ascii="Corbel" w:hAnsi="Corbel"/>
-        </w:rPr>
+        <w:t>not EL_hasSupportingDocs</w:t>
+      </w:r>
+      <w:r>
         <w:t xml:space="preserve"> %}</w:t>
       </w:r>
     </w:p>
     <w:p>
-      <w:pPr>
-        <w:rPr>
-          <w:rFonts w:ascii="Corbel" w:hAnsi="Corbel"/>
-        </w:rPr>
-      </w:pPr>
-      <w:r>
-        <w:rPr>
-          <w:rFonts w:ascii="Corbel" w:hAnsi="Corbel"/>
-        </w:rPr>
+      <w:r>
         <w:t xml:space="preserve">No </w:t>
       </w:r>
       <w:r>
-        <w:rPr>
-          <w:rFonts w:ascii="Corbel" w:hAnsi="Corbel"/>
-        </w:rPr>
         <w:t>supportive documents were uploaded</w:t>
       </w:r>
       <w:r>
-        <w:rPr>
-          <w:rFonts w:ascii="Corbel" w:hAnsi="Corbel"/>
-        </w:rPr>
         <w:t>.</w:t>
       </w:r>
     </w:p>
     <w:p>
-      <w:pPr>
-        <w:rPr>
-          <w:rFonts w:ascii="Corbel" w:hAnsi="Corbel"/>
-        </w:rPr>
-      </w:pPr>
-      <w:r>
-        <w:rPr>
-          <w:rFonts w:ascii="Corbel" w:hAnsi="Corbel"/>
-        </w:rPr>
-        <w:t>{% else %}</w:t>
-      </w:r>
-    </w:p>
-    <w:p>
-      <w:pPr>
-        <w:rPr>
-          <w:rFonts w:ascii="Corbel" w:hAnsi="Corbel"/>
-        </w:rPr>
-      </w:pPr>
-      <w:r>
-        <w:rPr>
-          <w:rFonts w:ascii="Corbel" w:hAnsi="Corbel"/>
-        </w:rPr>
-        <w:t xml:space="preserve">The Client has uploaded </w:t>
-      </w:r>
+      <w:r>
+        <w:t>{%</w:t>
+      </w:r>
+      <w:r>
+        <w:t>p</w:t>
+      </w:r>
+      <w:r>
+        <w:t xml:space="preserve"> else %}</w:t>
+      </w:r>
+    </w:p>
+    <w:p>
       <w:proofErr w:type="gramStart"/>
       <w:r>
-        <w:rPr>
-          <w:rFonts w:ascii="Corbel" w:hAnsi="Corbel"/>
-        </w:rPr>
-        <w:t>{{</w:t>
-      </w:r>
-      <w:r>
-        <w:rPr>
-          <w:rFonts w:ascii="Corbel" w:hAnsi="Corbel"/>
-        </w:rPr>
-        <w:t xml:space="preserve"> </w:t>
-      </w:r>
-      <w:proofErr w:type="spellStart"/>
-      <w:r>
-        <w:rPr>
-          <w:rFonts w:ascii="Corbel" w:hAnsi="Corbel"/>
-        </w:rPr>
-        <w:t>quantity</w:t>
+        <w:t xml:space="preserve">{{ </w:t>
+      </w:r>
+      <w:r>
+        <w:t>EL</w:t>
       </w:r>
       <w:proofErr w:type="gramEnd"/>
       <w:r>
-        <w:rPr>
-          <w:rFonts w:ascii="Corbel" w:hAnsi="Corbel"/>
-        </w:rPr>
-        <w:t>_noun</w:t>
-      </w:r>
-      <w:proofErr w:type="spellEnd"/>
-      <w:r>
-        <w:rPr>
-          <w:rFonts w:ascii="Corbel" w:hAnsi="Corbel"/>
-        </w:rPr>
-        <w:t>(</w:t>
-      </w:r>
-      <w:proofErr w:type="spellStart"/>
-      <w:r>
-        <w:rPr>
-          <w:rFonts w:ascii="Corbel" w:hAnsi="Corbel"/>
-        </w:rPr>
-        <w:t>EL_supportingDocs.number</w:t>
-      </w:r>
-      <w:proofErr w:type="spellEnd"/>
-      <w:r>
-        <w:rPr>
-          <w:rFonts w:ascii="Corbel" w:hAnsi="Corbel"/>
-        </w:rPr>
-        <w:t>(), "</w:t>
-      </w:r>
-      <w:r>
-        <w:rPr>
-          <w:rFonts w:ascii="Corbel" w:hAnsi="Corbel"/>
-        </w:rPr>
-        <w:t>document</w:t>
-      </w:r>
-      <w:r>
-        <w:rPr>
-          <w:rFonts w:ascii="Corbel" w:hAnsi="Corbel"/>
-        </w:rPr>
-        <w:t>")</w:t>
-      </w:r>
-      <w:r>
-        <w:rPr>
-          <w:rFonts w:ascii="Corbel" w:hAnsi="Corbel"/>
-        </w:rPr>
-        <w:t xml:space="preserve"> </w:t>
-      </w:r>
-      <w:r>
-        <w:rPr>
-          <w:rFonts w:ascii="Corbel" w:hAnsi="Corbel"/>
-        </w:rPr>
+        <w:t>_User.salutation(with_name=True)</w:t>
+      </w:r>
+      <w:r>
+        <w:t xml:space="preserve"> }}</w:t>
+      </w:r>
+      <w:r>
+        <w:t xml:space="preserve"> has uploaded {{</w:t>
+      </w:r>
+      <w:r>
+        <w:t xml:space="preserve"> quantity_noun(EL_supportingDocs.number(), "document") </w:t>
+      </w:r>
+      <w:r>
         <w:t>}}</w:t>
       </w:r>
       <w:r>
-        <w:rPr>
-          <w:rFonts w:ascii="Corbel" w:hAnsi="Corbel"/>
-        </w:rPr>
         <w:t>.</w:t>
       </w:r>
     </w:p>
@@ -469,8 +982,8 @@
         <w:tblLook w:val="0420" w:firstRow="1" w:lastRow="0" w:firstColumn="0" w:lastColumn="0" w:noHBand="0" w:noVBand="1"/>
       </w:tblPr>
       <w:tblGrid>
-        <w:gridCol w:w="2483"/>
-        <w:gridCol w:w="7129"/>
+        <w:gridCol w:w="2553"/>
+        <w:gridCol w:w="7075"/>
       </w:tblGrid>
       <w:tr>
         <w:tc>
@@ -479,21 +992,7 @@
             <w:vAlign w:val="center"/>
           </w:tcPr>
           <w:p>
-            <w:pPr>
-              <w:spacing w:line="276" w:lineRule="auto"/>
-              <w:jc w:val="center"/>
-              <w:rPr>
-                <w:rFonts w:ascii="Corbel" w:hAnsi="Corbel"/>
-                <w:b/>
-                <w:bCs/>
-              </w:rPr>
-            </w:pPr>
-            <w:r>
-              <w:rPr>
-                <w:rFonts w:ascii="Corbel" w:hAnsi="Corbel"/>
-                <w:b/>
-                <w:bCs/>
-              </w:rPr>
+            <w:r>
               <w:t>#</w:t>
             </w:r>
           </w:p>
@@ -504,28 +1003,10 @@
             <w:vAlign w:val="center"/>
           </w:tcPr>
           <w:p>
-            <w:pPr>
-              <w:spacing w:line="276" w:lineRule="auto"/>
-              <w:rPr>
-                <w:rFonts w:ascii="Corbel" w:hAnsi="Corbel"/>
-                <w:b/>
-                <w:bCs/>
-              </w:rPr>
-            </w:pPr>
-            <w:r>
-              <w:rPr>
-                <w:rFonts w:ascii="Corbel" w:hAnsi="Corbel"/>
-                <w:b/>
-                <w:bCs/>
-              </w:rPr>
+            <w:r>
               <w:t>F</w:t>
             </w:r>
             <w:r>
-              <w:rPr>
-                <w:rFonts w:ascii="Corbel" w:hAnsi="Corbel"/>
-                <w:b/>
-                <w:bCs/>
-              </w:rPr>
               <w:t>ilename</w:t>
             </w:r>
           </w:p>
@@ -538,50 +1019,45 @@
             <w:vAlign w:val="center"/>
           </w:tcPr>
           <w:p>
-            <w:pPr>
-              <w:spacing w:line="276" w:lineRule="auto"/>
-              <w:jc w:val="center"/>
-              <w:rPr>
-                <w:rFonts w:ascii="Corbel" w:hAnsi="Corbel"/>
-              </w:rPr>
-            </w:pPr>
-            <w:r>
-              <w:rPr>
-                <w:rFonts w:ascii="Corbel" w:hAnsi="Corbel"/>
-              </w:rPr>
+            <w:r>
               <w:t xml:space="preserve">{%tr for </w:t>
             </w:r>
             <w:r>
-              <w:rPr>
-                <w:rFonts w:ascii="Corbel" w:hAnsi="Corbel"/>
-              </w:rPr>
               <w:t>doc</w:t>
             </w:r>
             <w:r>
-              <w:rPr>
-                <w:rFonts w:ascii="Corbel" w:hAnsi="Corbel"/>
-              </w:rPr>
               <w:t xml:space="preserve"> in </w:t>
             </w:r>
-            <w:proofErr w:type="spellStart"/>
-            <w:r>
-              <w:rPr>
-                <w:rFonts w:ascii="Corbel" w:hAnsi="Corbel"/>
-              </w:rPr>
-              <w:t>EL_supportingDocs</w:t>
-            </w:r>
-            <w:proofErr w:type="spellEnd"/>
-            <w:r>
-              <w:rPr>
-                <w:rFonts w:ascii="Corbel" w:hAnsi="Corbel"/>
-              </w:rPr>
-              <w:t xml:space="preserve"> </w:t>
-            </w:r>
-            <w:r>
-              <w:rPr>
-                <w:rFonts w:ascii="Corbel" w:hAnsi="Corbel"/>
-              </w:rPr>
+            <w:r>
+              <w:t xml:space="preserve">EL_supportingDocs </w:t>
+            </w:r>
+            <w:r>
               <w:t>%}</w:t>
+            </w:r>
+          </w:p>
+        </w:tc>
+        <w:tc>
+          <w:tcPr>
+            <w:tcW w:w="7129" w:type="dxa"/>
+            <w:vAlign w:val="center"/>
+          </w:tcPr>
+          <w:p/>
+        </w:tc>
+      </w:tr>
+      <w:tr>
+        <w:tc>
+          <w:tcPr>
+            <w:tcW w:w="2405" w:type="dxa"/>
+            <w:vAlign w:val="center"/>
+          </w:tcPr>
+          <w:p>
+            <w:proofErr w:type="gramStart"/>
+            <w:r>
+              <w:t>{{ loop</w:t>
+            </w:r>
+            <w:proofErr w:type="gramEnd"/>
+            <w:r>
+              <w:t>.index }}</w:t>
             </w:r>
           </w:p>
         </w:tc>
@@ -591,12 +1067,23 @@
             <w:vAlign w:val="center"/>
           </w:tcPr>
           <w:p>
-            <w:pPr>
-              <w:spacing w:line="276" w:lineRule="auto"/>
-              <w:rPr>
-                <w:rFonts w:ascii="Corbel" w:hAnsi="Corbel"/>
-              </w:rPr>
-            </w:pPr>
+            <w:proofErr w:type="gramStart"/>
+            <w:r>
+              <w:t xml:space="preserve">{{ </w:t>
+            </w:r>
+            <w:r>
+              <w:t>doc</w:t>
+            </w:r>
+            <w:proofErr w:type="gramEnd"/>
+            <w:r>
+              <w:t>.</w:t>
+            </w:r>
+            <w:r>
+              <w:t>filename</w:t>
+            </w:r>
+            <w:r>
+              <w:t xml:space="preserve"> }}</w:t>
+            </w:r>
           </w:p>
         </w:tc>
       </w:tr>
@@ -607,40 +1094,8 @@
             <w:vAlign w:val="center"/>
           </w:tcPr>
           <w:p>
-            <w:pPr>
-              <w:spacing w:line="276" w:lineRule="auto"/>
-              <w:jc w:val="center"/>
-              <w:rPr>
-                <w:rFonts w:ascii="Corbel" w:hAnsi="Corbel"/>
-              </w:rPr>
-            </w:pPr>
-            <w:proofErr w:type="gramStart"/>
-            <w:r>
-              <w:rPr>
-                <w:rFonts w:ascii="Corbel" w:hAnsi="Corbel"/>
-              </w:rPr>
-              <w:t xml:space="preserve">{{ </w:t>
-            </w:r>
-            <w:proofErr w:type="spellStart"/>
-            <w:r>
-              <w:rPr>
-                <w:rFonts w:ascii="Corbel" w:hAnsi="Corbel"/>
-              </w:rPr>
-              <w:t>loop</w:t>
-            </w:r>
-            <w:proofErr w:type="gramEnd"/>
-            <w:r>
-              <w:rPr>
-                <w:rFonts w:ascii="Corbel" w:hAnsi="Corbel"/>
-              </w:rPr>
-              <w:t>.index</w:t>
-            </w:r>
-            <w:proofErr w:type="spellEnd"/>
-            <w:r>
-              <w:rPr>
-                <w:rFonts w:ascii="Corbel" w:hAnsi="Corbel"/>
-              </w:rPr>
-              <w:t xml:space="preserve"> }}</w:t>
+            <w:r>
+              <w:t>{%tr endfor %}</w:t>
             </w:r>
           </w:p>
         </w:tc>
@@ -649,132 +1104,19 @@
             <w:tcW w:w="7129" w:type="dxa"/>
             <w:vAlign w:val="center"/>
           </w:tcPr>
-          <w:p>
-            <w:pPr>
-              <w:spacing w:line="276" w:lineRule="auto"/>
-              <w:rPr>
-                <w:rFonts w:ascii="Corbel" w:hAnsi="Corbel"/>
-              </w:rPr>
-            </w:pPr>
-            <w:proofErr w:type="gramStart"/>
-            <w:r>
-              <w:rPr>
-                <w:rFonts w:ascii="Corbel" w:hAnsi="Corbel"/>
-              </w:rPr>
-              <w:t xml:space="preserve">{{ </w:t>
-            </w:r>
-            <w:proofErr w:type="spellStart"/>
-            <w:r>
-              <w:rPr>
-                <w:rFonts w:ascii="Corbel" w:hAnsi="Corbel"/>
-              </w:rPr>
-              <w:t>doc</w:t>
-            </w:r>
-            <w:proofErr w:type="gramEnd"/>
-            <w:r>
-              <w:rPr>
-                <w:rFonts w:ascii="Corbel" w:hAnsi="Corbel"/>
-              </w:rPr>
-              <w:t>.</w:t>
-            </w:r>
-            <w:r>
-              <w:rPr>
-                <w:rFonts w:ascii="Corbel" w:hAnsi="Corbel"/>
-              </w:rPr>
-              <w:t>filename</w:t>
-            </w:r>
-            <w:proofErr w:type="spellEnd"/>
-            <w:r>
-              <w:rPr>
-                <w:rFonts w:ascii="Corbel" w:hAnsi="Corbel"/>
-              </w:rPr>
-              <w:t xml:space="preserve"> }}</w:t>
-            </w:r>
-          </w:p>
-        </w:tc>
-      </w:tr>
-      <w:tr>
-        <w:tc>
-          <w:tcPr>
-            <w:tcW w:w="2405" w:type="dxa"/>
-            <w:vAlign w:val="center"/>
-          </w:tcPr>
-          <w:p>
-            <w:pPr>
-              <w:spacing w:line="276" w:lineRule="auto"/>
-              <w:jc w:val="center"/>
-              <w:rPr>
-                <w:rFonts w:ascii="Corbel" w:hAnsi="Corbel"/>
-              </w:rPr>
-            </w:pPr>
-            <w:r>
-              <w:rPr>
-                <w:rFonts w:ascii="Corbel" w:hAnsi="Corbel"/>
-              </w:rPr>
-              <w:t xml:space="preserve">{%tr </w:t>
-            </w:r>
-            <w:proofErr w:type="spellStart"/>
-            <w:r>
-              <w:rPr>
-                <w:rFonts w:ascii="Corbel" w:hAnsi="Corbel"/>
-              </w:rPr>
-              <w:t>endfor</w:t>
-            </w:r>
-            <w:proofErr w:type="spellEnd"/>
-            <w:r>
-              <w:rPr>
-                <w:rFonts w:ascii="Corbel" w:hAnsi="Corbel"/>
-              </w:rPr>
-              <w:t xml:space="preserve"> %}</w:t>
-            </w:r>
-          </w:p>
-        </w:tc>
-        <w:tc>
-          <w:tcPr>
-            <w:tcW w:w="7129" w:type="dxa"/>
-            <w:vAlign w:val="center"/>
-          </w:tcPr>
-          <w:p>
-            <w:pPr>
-              <w:spacing w:line="276" w:lineRule="auto"/>
-              <w:rPr>
-                <w:rFonts w:ascii="Corbel" w:hAnsi="Corbel"/>
-              </w:rPr>
-            </w:pPr>
-          </w:p>
+          <w:p/>
         </w:tc>
       </w:tr>
     </w:tbl>
     <w:p>
-      <w:pPr>
-        <w:rPr>
-          <w:rFonts w:ascii="Corbel" w:hAnsi="Corbel"/>
-        </w:rPr>
-      </w:pPr>
-    </w:p>
-    <w:p>
-      <w:pPr>
-        <w:rPr>
-          <w:rFonts w:ascii="Corbel" w:hAnsi="Corbel"/>
-        </w:rPr>
-      </w:pPr>
-      <w:r>
-        <w:rPr>
-          <w:rFonts w:ascii="Corbel" w:hAnsi="Corbel"/>
-        </w:rPr>
+      <w:r>
         <w:t>{%p endif %}</w:t>
       </w:r>
     </w:p>
-    <w:p>
-      <w:pPr>
-        <w:rPr>
-          <w:rFonts w:ascii="Corbel" w:hAnsi="Corbel"/>
-        </w:rPr>
-      </w:pPr>
-    </w:p>
     <w:sectPr>
+      <w:type w:val="continuous"/>
       <w:pgSz w:w="11906" w:h="16838"/>
-      <w:pgMar w:top="851" w:right="1080" w:bottom="1440" w:left="1080" w:header="708" w:footer="708" w:gutter="0"/>
+      <w:pgMar w:top="720" w:right="1134" w:bottom="720" w:left="1134" w:header="709" w:footer="709" w:gutter="0"/>
       <w:cols w:space="708"/>
       <w:docGrid w:linePitch="360"/>
     </w:sectPr>
@@ -786,9 +1128,6 @@
 <w:endnotes xmlns:wpc="http://schemas.microsoft.com/office/word/2010/wordprocessingCanvas" xmlns:cx="http://schemas.microsoft.com/office/drawing/2014/chartex" xmlns:cx1="http://schemas.microsoft.com/office/drawing/2015/9/8/chartex" xmlns:cx2="http://schemas.microsoft.com/office/drawing/2015/10/21/chartex" xmlns:cx3="http://schemas.microsoft.com/office/drawing/2016/5/9/chartex" xmlns:cx4="http://schemas.microsoft.com/office/drawing/2016/5/10/chartex" xmlns:cx5="http://schemas.microsoft.com/office/drawing/2016/5/11/chartex" xmlns:cx6="http://schemas.microsoft.com/office/drawing/2016/5/12/chartex" xmlns:cx7="http://schemas.microsoft.com/office/drawing/2016/5/13/chartex" xmlns:cx8="http://schemas.microsoft.com/office/drawing/2016/5/14/chartex" xmlns:mc="http://schemas.openxmlformats.org/markup-compatibility/2006" xmlns:aink="http://schemas.microsoft.com/office/drawing/2016/ink" xmlns:am3d="http://schemas.microsoft.com/office/drawing/2017/model3d" xmlns:o="urn:schemas-microsoft-com:office:office" xmlns:oel="http://schemas.microsoft.com/office/2019/extlst" xmlns:r="http://schemas.openxmlformats.org/officeDocument/2006/relationships" xmlns:m="http://schemas.openxmlformats.org/officeDocument/2006/math" xmlns:v="urn:schemas-microsoft-com:vml" xmlns:wp14="http://schemas.microsoft.com/office/word/2010/wordprocessingDrawing" xmlns:wp="http://schemas.openxmlformats.org/drawingml/2006/wordprocessingDrawing" xmlns:w10="urn:schemas-microsoft-com:office:word" xmlns:w="http://schemas.openxmlformats.org/wordprocessingml/2006/main" xmlns:w14="http://schemas.microsoft.com/office/word/2010/wordml" xmlns:w15="http://schemas.microsoft.com/office/word/2012/wordml" xmlns:w16cex="http://schemas.microsoft.com/office/word/2018/wordml/cex" xmlns:w16cid="http://schemas.microsoft.com/office/word/2016/wordml/cid" xmlns:w16="http://schemas.microsoft.com/office/word/2018/wordml" xmlns:w16sdtdh="http://schemas.microsoft.com/office/word/2020/wordml/sdtdatahash" xmlns:w16se="http://schemas.microsoft.com/office/word/2015/wordml/symex" xmlns:wpg="http://schemas.microsoft.com/office/word/2010/wordprocessingGroup" xmlns:wpi="http://schemas.microsoft.com/office/word/2010/wordprocessingInk" xmlns:wne="http://schemas.microsoft.com/office/word/2006/wordml" xmlns:wps="http://schemas.microsoft.com/office/word/2010/wordprocessingShape" mc:Ignorable="w14 w15 w16se w16cid w16 w16cex w16sdtdh wp14">
   <w:endnote w:type="separator" w:id="-1">
     <w:p>
-      <w:pPr>
-        <w:spacing w:after="0" w:line="240" w:lineRule="auto"/>
-      </w:pPr>
       <w:r>
         <w:separator/>
       </w:r>
@@ -796,9 +1135,6 @@
   </w:endnote>
   <w:endnote w:type="continuationSeparator" w:id="0">
     <w:p>
-      <w:pPr>
-        <w:spacing w:after="0" w:line="240" w:lineRule="auto"/>
-      </w:pPr>
       <w:r>
         <w:continuationSeparator/>
       </w:r>
@@ -811,9 +1147,6 @@
 <w:footnotes xmlns:wpc="http://schemas.microsoft.com/office/word/2010/wordprocessingCanvas" xmlns:cx="http://schemas.microsoft.com/office/drawing/2014/chartex" xmlns:cx1="http://schemas.microsoft.com/office/drawing/2015/9/8/chartex" xmlns:cx2="http://schemas.microsoft.com/office/drawing/2015/10/21/chartex" xmlns:cx3="http://schemas.microsoft.com/office/drawing/2016/5/9/chartex" xmlns:cx4="http://schemas.microsoft.com/office/drawing/2016/5/10/chartex" xmlns:cx5="http://schemas.microsoft.com/office/drawing/2016/5/11/chartex" xmlns:cx6="http://schemas.microsoft.com/office/drawing/2016/5/12/chartex" xmlns:cx7="http://schemas.microsoft.com/office/drawing/2016/5/13/chartex" xmlns:cx8="http://schemas.microsoft.com/office/drawing/2016/5/14/chartex" xmlns:mc="http://schemas.openxmlformats.org/markup-compatibility/2006" xmlns:aink="http://schemas.microsoft.com/office/drawing/2016/ink" xmlns:am3d="http://schemas.microsoft.com/office/drawing/2017/model3d" xmlns:o="urn:schemas-microsoft-com:office:office" xmlns:oel="http://schemas.microsoft.com/office/2019/extlst" xmlns:r="http://schemas.openxmlformats.org/officeDocument/2006/relationships" xmlns:m="http://schemas.openxmlformats.org/officeDocument/2006/math" xmlns:v="urn:schemas-microsoft-com:vml" xmlns:wp14="http://schemas.microsoft.com/office/word/2010/wordprocessingDrawing" xmlns:wp="http://schemas.openxmlformats.org/drawingml/2006/wordprocessingDrawing" xmlns:w10="urn:schemas-microsoft-com:office:word" xmlns:w="http://schemas.openxmlformats.org/wordprocessingml/2006/main" xmlns:w14="http://schemas.microsoft.com/office/word/2010/wordml" xmlns:w15="http://schemas.microsoft.com/office/word/2012/wordml" xmlns:w16cex="http://schemas.microsoft.com/office/word/2018/wordml/cex" xmlns:w16cid="http://schemas.microsoft.com/office/word/2016/wordml/cid" xmlns:w16="http://schemas.microsoft.com/office/word/2018/wordml" xmlns:w16sdtdh="http://schemas.microsoft.com/office/word/2020/wordml/sdtdatahash" xmlns:w16se="http://schemas.microsoft.com/office/word/2015/wordml/symex" xmlns:wpg="http://schemas.microsoft.com/office/word/2010/wordprocessingGroup" xmlns:wpi="http://schemas.microsoft.com/office/word/2010/wordprocessingInk" xmlns:wne="http://schemas.microsoft.com/office/word/2006/wordml" xmlns:wps="http://schemas.microsoft.com/office/word/2010/wordprocessingShape" mc:Ignorable="w14 w15 w16se w16cid w16 w16cex w16sdtdh wp14">
   <w:footnote w:type="separator" w:id="-1">
     <w:p>
-      <w:pPr>
-        <w:spacing w:after="0" w:line="240" w:lineRule="auto"/>
-      </w:pPr>
       <w:r>
         <w:separator/>
       </w:r>
@@ -821,9 +1154,6 @@
   </w:footnote>
   <w:footnote w:type="continuationSeparator" w:id="0">
     <w:p>
-      <w:pPr>
-        <w:spacing w:after="0" w:line="240" w:lineRule="auto"/>
-      </w:pPr>
       <w:r>
         <w:continuationSeparator/>
       </w:r>
@@ -1230,14 +1560,12 @@
   <w:style w:type="paragraph" w:default="1" w:styleId="Normal">
     <w:name w:val="Normal"/>
     <w:qFormat/>
-    <w:rsid w:val="000F0987"/>
+    <w:rsid w:val="00DE6C84"/>
     <w:pPr>
       <w:spacing w:line="360" w:lineRule="auto"/>
     </w:pPr>
     <w:rPr>
-      <w:rFonts w:ascii="Palatino Linotype" w:hAnsi="Palatino Linotype"/>
-      <w:sz w:val="24"/>
-      <w:szCs w:val="24"/>
+      <w:rFonts w:ascii="Public Sans" w:hAnsi="Public Sans"/>
     </w:rPr>
   </w:style>
   <w:style w:type="paragraph" w:styleId="Heading1">
@@ -1247,7 +1575,7 @@
     <w:link w:val="Heading1Char"/>
     <w:uiPriority w:val="9"/>
     <w:qFormat/>
-    <w:rsid w:val="00325400"/>
+    <w:rsid w:val="00EE7FD9"/>
     <w:pPr>
       <w:keepNext/>
       <w:keepLines/>
@@ -1255,12 +1583,12 @@
       <w:outlineLvl w:val="0"/>
     </w:pPr>
     <w:rPr>
-      <w:rFonts w:ascii="Corbel" w:eastAsiaTheme="majorEastAsia" w:hAnsi="Corbel" w:cstheme="majorBidi"/>
+      <w:rFonts w:ascii="Public Sans SemiBold" w:eastAsiaTheme="majorEastAsia" w:hAnsi="Public Sans SemiBold" w:cs="Helvetica"/>
       <w:b/>
       <w:bCs/>
       <w:color w:val="000000" w:themeColor="text1"/>
-      <w:sz w:val="52"/>
-      <w:szCs w:val="52"/>
+      <w:sz w:val="44"/>
+      <w:szCs w:val="44"/>
     </w:rPr>
   </w:style>
   <w:style w:type="paragraph" w:styleId="Heading2">
@@ -1271,25 +1599,26 @@
     <w:uiPriority w:val="9"/>
     <w:unhideWhenUsed/>
     <w:qFormat/>
-    <w:rsid w:val="00781572"/>
+    <w:rsid w:val="006A6665"/>
     <w:pPr>
       <w:keepNext/>
       <w:keepLines/>
-      <w:spacing w:before="240" w:after="120"/>
+      <w:spacing w:before="240" w:after="240"/>
       <w:outlineLvl w:val="1"/>
     </w:pPr>
     <w:rPr>
-      <w:rFonts w:ascii="Corbel" w:eastAsiaTheme="majorEastAsia" w:hAnsi="Corbel" w:cstheme="majorBidi"/>
+      <w:rFonts w:ascii="Public Sans SemiBold" w:eastAsiaTheme="majorEastAsia" w:hAnsi="Public Sans SemiBold" w:cstheme="majorBidi"/>
       <w:b/>
       <w:bCs/>
-      <w:color w:val="000000" w:themeColor="text1"/>
-      <w:sz w:val="28"/>
-      <w:szCs w:val="28"/>
+      <w:color w:val="0C0042"/>
+      <w:sz w:val="24"/>
+      <w:szCs w:val="24"/>
     </w:rPr>
   </w:style>
   <w:style w:type="character" w:default="1" w:styleId="DefaultParagraphFont">
     <w:name w:val="Default Paragraph Font"/>
     <w:uiPriority w:val="1"/>
+    <w:semiHidden/>
     <w:unhideWhenUsed/>
   </w:style>
   <w:style w:type="table" w:default="1" w:styleId="TableNormal">
@@ -1318,14 +1647,14 @@
     <w:basedOn w:val="DefaultParagraphFont"/>
     <w:link w:val="Heading2"/>
     <w:uiPriority w:val="9"/>
-    <w:rsid w:val="00781572"/>
+    <w:rsid w:val="006A6665"/>
     <w:rPr>
-      <w:rFonts w:ascii="Corbel" w:eastAsiaTheme="majorEastAsia" w:hAnsi="Corbel" w:cstheme="majorBidi"/>
+      <w:rFonts w:ascii="Public Sans SemiBold" w:eastAsiaTheme="majorEastAsia" w:hAnsi="Public Sans SemiBold" w:cstheme="majorBidi"/>
       <w:b/>
       <w:bCs/>
-      <w:color w:val="000000" w:themeColor="text1"/>
-      <w:sz w:val="28"/>
-      <w:szCs w:val="28"/>
+      <w:color w:val="0C0042"/>
+      <w:sz w:val="24"/>
+      <w:szCs w:val="24"/>
     </w:rPr>
   </w:style>
   <w:style w:type="table" w:styleId="TableGrid">
@@ -1406,15 +1735,186 @@
     <w:basedOn w:val="DefaultParagraphFont"/>
     <w:link w:val="Heading1"/>
     <w:uiPriority w:val="9"/>
-    <w:rsid w:val="00325400"/>
+    <w:rsid w:val="00EE7FD9"/>
     <w:rPr>
-      <w:rFonts w:ascii="Corbel" w:eastAsiaTheme="majorEastAsia" w:hAnsi="Corbel" w:cstheme="majorBidi"/>
+      <w:rFonts w:ascii="Public Sans SemiBold" w:eastAsiaTheme="majorEastAsia" w:hAnsi="Public Sans SemiBold" w:cs="Helvetica"/>
       <w:b/>
       <w:bCs/>
       <w:color w:val="000000" w:themeColor="text1"/>
-      <w:sz w:val="52"/>
-      <w:szCs w:val="52"/>
+      <w:sz w:val="44"/>
+      <w:szCs w:val="44"/>
     </w:rPr>
+  </w:style>
+  <w:style w:type="table" w:styleId="GridTable1Light">
+    <w:name w:val="Grid Table 1 Light"/>
+    <w:basedOn w:val="TableNormal"/>
+    <w:uiPriority w:val="46"/>
+    <w:rsid w:val="00B21559"/>
+    <w:pPr>
+      <w:spacing w:after="0" w:line="240" w:lineRule="auto"/>
+    </w:pPr>
+    <w:tblPr>
+      <w:tblStyleRowBandSize w:val="1"/>
+      <w:tblStyleColBandSize w:val="1"/>
+      <w:tblBorders>
+        <w:top w:val="single" w:sz="4" w:space="0" w:color="999999" w:themeColor="text1" w:themeTint="66"/>
+        <w:left w:val="single" w:sz="4" w:space="0" w:color="999999" w:themeColor="text1" w:themeTint="66"/>
+        <w:bottom w:val="single" w:sz="4" w:space="0" w:color="999999" w:themeColor="text1" w:themeTint="66"/>
+        <w:right w:val="single" w:sz="4" w:space="0" w:color="999999" w:themeColor="text1" w:themeTint="66"/>
+        <w:insideH w:val="single" w:sz="4" w:space="0" w:color="999999" w:themeColor="text1" w:themeTint="66"/>
+        <w:insideV w:val="single" w:sz="4" w:space="0" w:color="999999" w:themeColor="text1" w:themeTint="66"/>
+      </w:tblBorders>
+    </w:tblPr>
+    <w:tblStylePr w:type="firstRow">
+      <w:rPr>
+        <w:b/>
+        <w:bCs/>
+      </w:rPr>
+      <w:tblPr/>
+      <w:tcPr>
+        <w:tcBorders>
+          <w:bottom w:val="single" w:sz="12" w:space="0" w:color="666666" w:themeColor="text1" w:themeTint="99"/>
+        </w:tcBorders>
+      </w:tcPr>
+    </w:tblStylePr>
+    <w:tblStylePr w:type="lastRow">
+      <w:rPr>
+        <w:b/>
+        <w:bCs/>
+      </w:rPr>
+      <w:tblPr/>
+      <w:tcPr>
+        <w:tcBorders>
+          <w:top w:val="double" w:sz="2" w:space="0" w:color="666666" w:themeColor="text1" w:themeTint="99"/>
+        </w:tcBorders>
+      </w:tcPr>
+    </w:tblStylePr>
+    <w:tblStylePr w:type="firstCol">
+      <w:rPr>
+        <w:b/>
+        <w:bCs/>
+      </w:rPr>
+    </w:tblStylePr>
+    <w:tblStylePr w:type="lastCol">
+      <w:rPr>
+        <w:b/>
+        <w:bCs/>
+      </w:rPr>
+    </w:tblStylePr>
+  </w:style>
+  <w:style w:type="table" w:styleId="GridTable1Light-Accent1">
+    <w:name w:val="Grid Table 1 Light Accent 1"/>
+    <w:basedOn w:val="TableNormal"/>
+    <w:uiPriority w:val="46"/>
+    <w:rsid w:val="00B21559"/>
+    <w:pPr>
+      <w:spacing w:after="0" w:line="240" w:lineRule="auto"/>
+    </w:pPr>
+    <w:tblPr>
+      <w:tblStyleRowBandSize w:val="1"/>
+      <w:tblStyleColBandSize w:val="1"/>
+      <w:tblBorders>
+        <w:top w:val="single" w:sz="4" w:space="0" w:color="B4C6E7" w:themeColor="accent1" w:themeTint="66"/>
+        <w:left w:val="single" w:sz="4" w:space="0" w:color="B4C6E7" w:themeColor="accent1" w:themeTint="66"/>
+        <w:bottom w:val="single" w:sz="4" w:space="0" w:color="B4C6E7" w:themeColor="accent1" w:themeTint="66"/>
+        <w:right w:val="single" w:sz="4" w:space="0" w:color="B4C6E7" w:themeColor="accent1" w:themeTint="66"/>
+        <w:insideH w:val="single" w:sz="4" w:space="0" w:color="B4C6E7" w:themeColor="accent1" w:themeTint="66"/>
+        <w:insideV w:val="single" w:sz="4" w:space="0" w:color="B4C6E7" w:themeColor="accent1" w:themeTint="66"/>
+      </w:tblBorders>
+    </w:tblPr>
+    <w:tblStylePr w:type="firstRow">
+      <w:rPr>
+        <w:b/>
+        <w:bCs/>
+      </w:rPr>
+      <w:tblPr/>
+      <w:tcPr>
+        <w:tcBorders>
+          <w:bottom w:val="single" w:sz="12" w:space="0" w:color="8EAADB" w:themeColor="accent1" w:themeTint="99"/>
+        </w:tcBorders>
+      </w:tcPr>
+    </w:tblStylePr>
+    <w:tblStylePr w:type="lastRow">
+      <w:rPr>
+        <w:b/>
+        <w:bCs/>
+      </w:rPr>
+      <w:tblPr/>
+      <w:tcPr>
+        <w:tcBorders>
+          <w:top w:val="double" w:sz="2" w:space="0" w:color="8EAADB" w:themeColor="accent1" w:themeTint="99"/>
+        </w:tcBorders>
+      </w:tcPr>
+    </w:tblStylePr>
+    <w:tblStylePr w:type="firstCol">
+      <w:rPr>
+        <w:b/>
+        <w:bCs/>
+      </w:rPr>
+    </w:tblStylePr>
+    <w:tblStylePr w:type="lastCol">
+      <w:rPr>
+        <w:b/>
+        <w:bCs/>
+      </w:rPr>
+    </w:tblStylePr>
+  </w:style>
+  <w:style w:type="table" w:styleId="GridTable1Light-Accent5">
+    <w:name w:val="Grid Table 1 Light Accent 5"/>
+    <w:basedOn w:val="TableNormal"/>
+    <w:uiPriority w:val="46"/>
+    <w:rsid w:val="00B21559"/>
+    <w:pPr>
+      <w:spacing w:after="0" w:line="240" w:lineRule="auto"/>
+    </w:pPr>
+    <w:tblPr>
+      <w:tblStyleRowBandSize w:val="1"/>
+      <w:tblStyleColBandSize w:val="1"/>
+      <w:tblBorders>
+        <w:top w:val="single" w:sz="4" w:space="0" w:color="BDD6EE" w:themeColor="accent5" w:themeTint="66"/>
+        <w:left w:val="single" w:sz="4" w:space="0" w:color="BDD6EE" w:themeColor="accent5" w:themeTint="66"/>
+        <w:bottom w:val="single" w:sz="4" w:space="0" w:color="BDD6EE" w:themeColor="accent5" w:themeTint="66"/>
+        <w:right w:val="single" w:sz="4" w:space="0" w:color="BDD6EE" w:themeColor="accent5" w:themeTint="66"/>
+        <w:insideH w:val="single" w:sz="4" w:space="0" w:color="BDD6EE" w:themeColor="accent5" w:themeTint="66"/>
+        <w:insideV w:val="single" w:sz="4" w:space="0" w:color="BDD6EE" w:themeColor="accent5" w:themeTint="66"/>
+      </w:tblBorders>
+    </w:tblPr>
+    <w:tblStylePr w:type="firstRow">
+      <w:rPr>
+        <w:b/>
+        <w:bCs/>
+      </w:rPr>
+      <w:tblPr/>
+      <w:tcPr>
+        <w:tcBorders>
+          <w:bottom w:val="single" w:sz="12" w:space="0" w:color="9CC2E5" w:themeColor="accent5" w:themeTint="99"/>
+        </w:tcBorders>
+      </w:tcPr>
+    </w:tblStylePr>
+    <w:tblStylePr w:type="lastRow">
+      <w:rPr>
+        <w:b/>
+        <w:bCs/>
+      </w:rPr>
+      <w:tblPr/>
+      <w:tcPr>
+        <w:tcBorders>
+          <w:top w:val="double" w:sz="2" w:space="0" w:color="9CC2E5" w:themeColor="accent5" w:themeTint="99"/>
+        </w:tcBorders>
+      </w:tcPr>
+    </w:tblStylePr>
+    <w:tblStylePr w:type="firstCol">
+      <w:rPr>
+        <w:b/>
+        <w:bCs/>
+      </w:rPr>
+    </w:tblStylePr>
+    <w:tblStylePr w:type="lastCol">
+      <w:rPr>
+        <w:b/>
+        <w:bCs/>
+      </w:rPr>
+    </w:tblStylePr>
   </w:style>
 </w:styles>
 </file>
@@ -1715,21 +2215,10 @@
 </file>
 
 <file path=customXml/item1.xml><?xml version="1.0" encoding="utf-8"?>
-<p:properties xmlns:p="http://schemas.microsoft.com/office/2006/metadata/properties" xmlns:xsi="http://www.w3.org/2001/XMLSchema-instance" xmlns:pc="http://schemas.microsoft.com/office/infopath/2007/PartnerControls">
-  <documentManagement/>
-</p:properties>
+<b:Sources xmlns:b="http://schemas.openxmlformats.org/officeDocument/2006/bibliography" xmlns="http://schemas.openxmlformats.org/officeDocument/2006/bibliography" SelectedStyle="\APASixthEditionOfficeOnline.xsl" StyleName="APA" Version="6"/>
 </file>
 
 <file path=customXml/item2.xml><?xml version="1.0" encoding="utf-8"?>
-<?mso-contentType ?>
-<FormTemplates xmlns="http://schemas.microsoft.com/sharepoint/v3/contenttype/forms">
-  <Display>DocumentLibraryForm</Display>
-  <Edit>DocumentLibraryForm</Edit>
-  <New>DocumentLibraryForm</New>
-</FormTemplates>
-</file>
-
-<file path=customXml/item3.xml><?xml version="1.0" encoding="utf-8"?>
 <ct:contentTypeSchema xmlns:ct="http://schemas.microsoft.com/office/2006/metadata/contentType" xmlns:ma="http://schemas.microsoft.com/office/2006/metadata/properties/metaAttributes" ct:_="" ma:_="" ma:contentTypeName="Document" ma:contentTypeID="0x0101006C86776843FA4E48A16CE9DDB54BD44E" ma:contentTypeVersion="14" ma:contentTypeDescription="Create a new document." ma:contentTypeScope="" ma:versionID="52d129097a7fc4e9c5130deafa76c4a2">
   <xsd:schema xmlns:xsd="http://www.w3.org/2001/XMLSchema" xmlns:xs="http://www.w3.org/2001/XMLSchema" xmlns:p="http://schemas.microsoft.com/office/2006/metadata/properties" xmlns:ns3="d7587dd1-f364-471f-b101-cef586c6a5aa" xmlns:ns4="5096a90a-7473-4f39-bbbd-53f970a76e96" targetNamespace="http://schemas.microsoft.com/office/2006/metadata/properties" ma:root="true" ma:fieldsID="336175b8b851664dcd6e6a6d343bce7b" ns3:_="" ns4:_="">
     <xsd:import namespace="d7587dd1-f364-471f-b101-cef586c6a5aa"/>
@@ -1958,28 +2447,30 @@
 </ct:contentTypeSchema>
 </file>
 
+<file path=customXml/item3.xml><?xml version="1.0" encoding="utf-8"?>
+<?mso-contentType ?>
+<FormTemplates xmlns="http://schemas.microsoft.com/sharepoint/v3/contenttype/forms">
+  <Display>DocumentLibraryForm</Display>
+  <Edit>DocumentLibraryForm</Edit>
+  <New>DocumentLibraryForm</New>
+</FormTemplates>
+</file>
+
 <file path=customXml/item4.xml><?xml version="1.0" encoding="utf-8"?>
-<b:Sources xmlns:b="http://schemas.openxmlformats.org/officeDocument/2006/bibliography" xmlns="http://schemas.openxmlformats.org/officeDocument/2006/bibliography" SelectedStyle="\APASixthEditionOfficeOnline.xsl" StyleName="APA" Version="6"/>
+<p:properties xmlns:p="http://schemas.microsoft.com/office/2006/metadata/properties" xmlns:xsi="http://www.w3.org/2001/XMLSchema-instance" xmlns:pc="http://schemas.microsoft.com/office/infopath/2007/PartnerControls">
+  <documentManagement/>
+</p:properties>
 </file>
 
 <file path=customXml/itemProps1.xml><?xml version="1.0" encoding="utf-8"?>
-<ds:datastoreItem xmlns:ds="http://schemas.openxmlformats.org/officeDocument/2006/customXml" ds:itemID="{0115AF96-1B79-4949-A649-5A0E1F2BE2A7}">
+<ds:datastoreItem xmlns:ds="http://schemas.openxmlformats.org/officeDocument/2006/customXml" ds:itemID="{85B56930-10C1-4D6F-9909-8AA84F1349A5}">
   <ds:schemaRefs>
-    <ds:schemaRef ds:uri="http://schemas.microsoft.com/office/2006/metadata/properties"/>
-    <ds:schemaRef ds:uri="http://schemas.microsoft.com/office/infopath/2007/PartnerControls"/>
+    <ds:schemaRef ds:uri="http://schemas.openxmlformats.org/officeDocument/2006/bibliography"/>
   </ds:schemaRefs>
 </ds:datastoreItem>
 </file>
 
 <file path=customXml/itemProps2.xml><?xml version="1.0" encoding="utf-8"?>
-<ds:datastoreItem xmlns:ds="http://schemas.openxmlformats.org/officeDocument/2006/customXml" ds:itemID="{4948A15A-C0F1-4F4E-9A33-E6364D957635}">
-  <ds:schemaRefs>
-    <ds:schemaRef ds:uri="http://schemas.microsoft.com/sharepoint/v3/contenttype/forms"/>
-  </ds:schemaRefs>
-</ds:datastoreItem>
-</file>
-
-<file path=customXml/itemProps3.xml><?xml version="1.0" encoding="utf-8"?>
 <ds:datastoreItem xmlns:ds="http://schemas.openxmlformats.org/officeDocument/2006/customXml" ds:itemID="{6ABD3264-B739-4D32-B21F-B9F241A8BA50}">
   <ds:schemaRefs>
     <ds:schemaRef ds:uri="http://schemas.microsoft.com/office/2006/metadata/contentType"/>
@@ -1998,10 +2489,19 @@
 </ds:datastoreItem>
 </file>
 
+<file path=customXml/itemProps3.xml><?xml version="1.0" encoding="utf-8"?>
+<ds:datastoreItem xmlns:ds="http://schemas.openxmlformats.org/officeDocument/2006/customXml" ds:itemID="{4948A15A-C0F1-4F4E-9A33-E6364D957635}">
+  <ds:schemaRefs>
+    <ds:schemaRef ds:uri="http://schemas.microsoft.com/sharepoint/v3/contenttype/forms"/>
+  </ds:schemaRefs>
+</ds:datastoreItem>
+</file>
+
 <file path=customXml/itemProps4.xml><?xml version="1.0" encoding="utf-8"?>
-<ds:datastoreItem xmlns:ds="http://schemas.openxmlformats.org/officeDocument/2006/customXml" ds:itemID="{85B56930-10C1-4D6F-9909-8AA84F1349A5}">
+<ds:datastoreItem xmlns:ds="http://schemas.openxmlformats.org/officeDocument/2006/customXml" ds:itemID="{0115AF96-1B79-4949-A649-5A0E1F2BE2A7}">
   <ds:schemaRefs>
-    <ds:schemaRef ds:uri="http://schemas.openxmlformats.org/officeDocument/2006/bibliography"/>
+    <ds:schemaRef ds:uri="http://schemas.microsoft.com/office/2006/metadata/properties"/>
+    <ds:schemaRef ds:uri="http://schemas.microsoft.com/office/infopath/2007/PartnerControls"/>
   </ds:schemaRefs>
 </ds:datastoreItem>
 </file>
</xml_diff>

<commit_message>
implemented different pathways and questions
</commit_message>
<xml_diff>
--- a/docassemble/LLAW33012022S1EZL1/data/templates/compiled_answers.docx
+++ b/docassemble/LLAW33012022S1EZL1/data/templates/compiled_answers.docx
@@ -5,10 +5,14 @@
     <w:p>
       <w:pPr>
         <w:pStyle w:val="Heading1"/>
+        <w:rPr>
+          <w:color w:val="0C0042"/>
+        </w:rPr>
       </w:pPr>
       <w:r>
         <w:rPr>
           <w:noProof/>
+          <w:color w:val="0C0042"/>
         </w:rPr>
         <w:drawing>
           <wp:anchor distT="0" distB="0" distL="114300" distR="114300" simplePos="0" relativeHeight="251659264" behindDoc="1" locked="0" layoutInCell="1" allowOverlap="1" wp14:anchorId="5F2D1085" wp14:editId="4B575CE2">
@@ -86,6 +90,9 @@
         </w:drawing>
       </w:r>
       <w:r>
+        <w:rPr>
+          <w:color w:val="0C0042"/>
+        </w:rPr>
         <w:t xml:space="preserve">Client Intake Form </w:t>
       </w:r>
     </w:p>
@@ -96,48 +103,24 @@
         <w:jc w:val="right"/>
       </w:pPr>
       <w:r>
+        <w:t xml:space="preserve"> {{</w:t>
+      </w:r>
+      <w:r>
         <w:t xml:space="preserve"> </w:t>
       </w:r>
-      <w:proofErr w:type="gramStart"/>
-      <w:r>
-        <w:t>{{</w:t>
+      <w:proofErr w:type="spellStart"/>
+      <w:r>
+        <w:t>current_datetime</w:t>
+      </w:r>
+      <w:proofErr w:type="spellEnd"/>
+      <w:r>
+        <w:t>()</w:t>
       </w:r>
       <w:r>
         <w:t xml:space="preserve"> </w:t>
       </w:r>
       <w:r>
-        <w:t>current</w:t>
-      </w:r>
-      <w:proofErr w:type="gramEnd"/>
-      <w:r>
-        <w:t>_datetime</w:t>
-      </w:r>
-      <w:r>
-        <w:t>()</w:t>
-      </w:r>
-      <w:r>
-        <w:t>.format_date(</w:t>
-      </w:r>
-      <w:r>
-        <w:t>‘</w:t>
-      </w:r>
-      <w:r>
-        <w:t>d</w:t>
-      </w:r>
-      <w:r>
-        <w:t xml:space="preserve"> </w:t>
-      </w:r>
-      <w:r>
-        <w:t>MMMM yyyy</w:t>
-      </w:r>
-      <w:r>
-        <w:t>’</w:t>
-      </w:r>
-      <w:r>
-        <w:t>)</w:t>
-      </w:r>
-      <w:r>
-        <w:t xml:space="preserve"> }}</w:t>
+        <w:t>}}</w:t>
       </w:r>
     </w:p>
     <w:p/>
@@ -162,11 +145,55 @@
     </w:p>
     <w:p>
       <w:r>
+        <w:t xml:space="preserve">{%p </w:t>
+      </w:r>
+      <w:r>
+        <w:t xml:space="preserve">for EL_Q in </w:t>
+      </w:r>
+      <w:proofErr w:type="spellStart"/>
+      <w:r>
+        <w:t>EL_PersonalInfoSectionQs</w:t>
+      </w:r>
+      <w:proofErr w:type="spellEnd"/>
+      <w:r>
+        <w:t xml:space="preserve"> %}</w:t>
+      </w:r>
+    </w:p>
+    <w:p>
+      <w:r>
         <w:rPr>
           <w:b/>
           <w:bCs/>
         </w:rPr>
-        <w:t>Client Name</w:t>
+        <w:t>{{</w:t>
+      </w:r>
+      <w:r>
+        <w:rPr>
+          <w:b/>
+          <w:bCs/>
+        </w:rPr>
+        <w:t xml:space="preserve"> </w:t>
+      </w:r>
+      <w:r>
+        <w:rPr>
+          <w:b/>
+          <w:bCs/>
+        </w:rPr>
+        <w:t>EL_Q['question']</w:t>
+      </w:r>
+      <w:r>
+        <w:rPr>
+          <w:b/>
+          <w:bCs/>
+        </w:rPr>
+        <w:t xml:space="preserve"> </w:t>
+      </w:r>
+      <w:r>
+        <w:rPr>
+          <w:b/>
+          <w:bCs/>
+        </w:rPr>
+        <w:t>}}</w:t>
       </w:r>
       <w:r>
         <w:rPr>
@@ -176,21 +203,26 @@
         <w:t>:</w:t>
       </w:r>
       <w:r>
-        <w:t xml:space="preserve"> </w:t>
-      </w:r>
-      <w:proofErr w:type="gramStart"/>
-      <w:r>
-        <w:t>{{ EL_User</w:t>
-      </w:r>
-      <w:r>
-        <w:t>.name</w:t>
-      </w:r>
-      <w:r>
-        <w:t>.full</w:t>
-      </w:r>
-      <w:proofErr w:type="gramEnd"/>
-      <w:r>
-        <w:t>(middle="full")</w:t>
+        <w:t xml:space="preserve"> {{ </w:t>
+      </w:r>
+      <w:proofErr w:type="spellStart"/>
+      <w:r>
+        <w:t>showifdef</w:t>
+      </w:r>
+      <w:proofErr w:type="spellEnd"/>
+      <w:r>
+        <w:t>(EL_Q['</w:t>
+      </w:r>
+      <w:proofErr w:type="spellStart"/>
+      <w:r>
+        <w:t>variable_name</w:t>
+      </w:r>
+      <w:proofErr w:type="spellEnd"/>
+      <w:r>
+        <w:t>']</w:t>
+      </w:r>
+      <w:r>
+        <w:t>)</w:t>
       </w:r>
       <w:r>
         <w:t xml:space="preserve"> }}</w:t>
@@ -198,123 +230,18 @@
     </w:p>
     <w:p>
       <w:r>
-        <w:rPr>
-          <w:b/>
-          <w:bCs/>
-        </w:rPr>
-        <w:t>Date of Birth</w:t>
-      </w:r>
-      <w:r>
-        <w:rPr>
-          <w:b/>
-          <w:bCs/>
-        </w:rPr>
-        <w:t>:</w:t>
-      </w:r>
-      <w:r>
-        <w:t xml:space="preserve"> </w:t>
-      </w:r>
-      <w:proofErr w:type="gramStart"/>
-      <w:r>
-        <w:t>{{</w:t>
-      </w:r>
-      <w:r>
-        <w:t xml:space="preserve"> EL</w:t>
-      </w:r>
-      <w:proofErr w:type="gramEnd"/>
-      <w:r>
-        <w:t>_User.</w:t>
-      </w:r>
-      <w:r>
-        <w:t>birthdate</w:t>
-      </w:r>
-      <w:r>
-        <w:t>.format_date(</w:t>
-      </w:r>
-      <w:r>
-        <w:t>‘</w:t>
-      </w:r>
-      <w:r>
-        <w:t>d</w:t>
-      </w:r>
-      <w:r>
-        <w:t xml:space="preserve"> </w:t>
-      </w:r>
-      <w:r>
-        <w:t>MMMM yyyy</w:t>
-      </w:r>
-      <w:r>
-        <w:t>’</w:t>
-      </w:r>
-      <w:r>
-        <w:t>)</w:t>
-      </w:r>
-      <w:r>
-        <w:t xml:space="preserve"> }}</w:t>
-      </w:r>
-    </w:p>
-    <w:p>
-      <w:r>
-        <w:rPr>
-          <w:b/>
-          <w:bCs/>
-        </w:rPr>
-        <w:t>Gender</w:t>
-      </w:r>
-      <w:r>
-        <w:rPr>
-          <w:b/>
-          <w:bCs/>
-        </w:rPr>
-        <w:t>:</w:t>
-      </w:r>
-      <w:r>
-        <w:t xml:space="preserve"> </w:t>
-      </w:r>
-      <w:proofErr w:type="gramStart"/>
-      <w:r>
-        <w:t xml:space="preserve">{{ </w:t>
-      </w:r>
-      <w:r>
-        <w:t>capitalize</w:t>
-      </w:r>
-      <w:proofErr w:type="gramEnd"/>
-      <w:r>
-        <w:t xml:space="preserve">(EL_User.gender) </w:t>
-      </w:r>
-      <w:r>
-        <w:t>}}</w:t>
-      </w:r>
-    </w:p>
-    <w:p>
-      <w:r>
-        <w:rPr>
-          <w:b/>
-          <w:bCs/>
-        </w:rPr>
-        <w:t>Occupation:</w:t>
-      </w:r>
-      <w:r>
-        <w:t xml:space="preserve"> </w:t>
-      </w:r>
-      <w:proofErr w:type="gramStart"/>
-      <w:r>
-        <w:t xml:space="preserve">{{ </w:t>
-      </w:r>
-      <w:r>
-        <w:t>EL</w:t>
-      </w:r>
-      <w:proofErr w:type="gramEnd"/>
-      <w:r>
-        <w:t>_User.occupation</w:t>
-      </w:r>
-      <w:r>
-        <w:t xml:space="preserve"> </w:t>
-      </w:r>
-      <w:r>
-        <w:t>}}</w:t>
-      </w:r>
-    </w:p>
+        <w:t xml:space="preserve">{%p </w:t>
+      </w:r>
+      <w:proofErr w:type="spellStart"/>
+      <w:r>
+        <w:t>endfor</w:t>
+      </w:r>
+      <w:proofErr w:type="spellEnd"/>
+      <w:r>
+        <w:t xml:space="preserve"> %}</w:t>
+      </w:r>
+    </w:p>
+    <w:p/>
     <w:p>
       <w:pPr>
         <w:sectPr>
@@ -348,11 +275,55 @@
     </w:p>
     <w:p>
       <w:r>
+        <w:t xml:space="preserve">{%p </w:t>
+      </w:r>
+      <w:r>
+        <w:t xml:space="preserve">for EL_Q in </w:t>
+      </w:r>
+      <w:proofErr w:type="spellStart"/>
+      <w:r>
+        <w:t>EL_contactDetailsSectionQs</w:t>
+      </w:r>
+      <w:proofErr w:type="spellEnd"/>
+      <w:r>
+        <w:t xml:space="preserve"> %}</w:t>
+      </w:r>
+    </w:p>
+    <w:p>
+      <w:r>
         <w:rPr>
           <w:b/>
           <w:bCs/>
         </w:rPr>
-        <w:t>Mobile</w:t>
+        <w:t>{{</w:t>
+      </w:r>
+      <w:r>
+        <w:rPr>
+          <w:b/>
+          <w:bCs/>
+        </w:rPr>
+        <w:t xml:space="preserve"> </w:t>
+      </w:r>
+      <w:r>
+        <w:rPr>
+          <w:b/>
+          <w:bCs/>
+        </w:rPr>
+        <w:t>EL_Q['question']</w:t>
+      </w:r>
+      <w:r>
+        <w:rPr>
+          <w:b/>
+          <w:bCs/>
+        </w:rPr>
+        <w:t xml:space="preserve"> </w:t>
+      </w:r>
+      <w:r>
+        <w:rPr>
+          <w:b/>
+          <w:bCs/>
+        </w:rPr>
+        <w:t>}}</w:t>
       </w:r>
       <w:r>
         <w:rPr>
@@ -362,62 +333,45 @@
         <w:t>:</w:t>
       </w:r>
       <w:r>
-        <w:t xml:space="preserve"> </w:t>
-      </w:r>
-      <w:proofErr w:type="gramStart"/>
-      <w:r>
-        <w:t xml:space="preserve">{{ </w:t>
-      </w:r>
-      <w:r>
-        <w:t>phone</w:t>
-      </w:r>
-      <w:proofErr w:type="gramEnd"/>
-      <w:r>
-        <w:t>_number_formatted(</w:t>
-      </w:r>
-      <w:r>
-        <w:t>EL_User.phone_number</w:t>
-      </w:r>
-      <w:r>
-        <w:t>, country=’AU’</w:t>
+        <w:t xml:space="preserve"> {{ </w:t>
+      </w:r>
+      <w:proofErr w:type="spellStart"/>
+      <w:r>
+        <w:t>showifdef</w:t>
+      </w:r>
+      <w:proofErr w:type="spellEnd"/>
+      <w:r>
+        <w:t>(EL_Q['</w:t>
+      </w:r>
+      <w:proofErr w:type="spellStart"/>
+      <w:r>
+        <w:t>variable_name</w:t>
+      </w:r>
+      <w:proofErr w:type="spellEnd"/>
+      <w:r>
+        <w:t>']</w:t>
       </w:r>
       <w:r>
         <w:t>)</w:t>
       </w:r>
       <w:r>
-        <w:t xml:space="preserve"> </w:t>
-      </w:r>
-      <w:r>
-        <w:t>}}</w:t>
-      </w:r>
-    </w:p>
-    <w:p>
-      <w:r>
-        <w:rPr>
-          <w:b/>
-          <w:bCs/>
-        </w:rPr>
-        <w:t>Email</w:t>
-      </w:r>
-      <w:r>
-        <w:rPr>
-          <w:b/>
-          <w:bCs/>
-        </w:rPr>
-        <w:t>:</w:t>
-      </w:r>
-      <w:r>
-        <w:t xml:space="preserve"> </w:t>
-      </w:r>
-      <w:proofErr w:type="gramStart"/>
-      <w:r>
-        <w:t>{{ EL</w:t>
-      </w:r>
-      <w:proofErr w:type="gramEnd"/>
-      <w:r>
-        <w:t>_User.email }}</w:t>
-      </w:r>
-    </w:p>
+        <w:t xml:space="preserve"> }}</w:t>
+      </w:r>
+    </w:p>
+    <w:p>
+      <w:r>
+        <w:t xml:space="preserve">{%p </w:t>
+      </w:r>
+      <w:proofErr w:type="spellStart"/>
+      <w:r>
+        <w:t>endfor</w:t>
+      </w:r>
+      <w:proofErr w:type="spellEnd"/>
+      <w:r>
+        <w:t xml:space="preserve"> %}</w:t>
+      </w:r>
+    </w:p>
+    <w:p/>
     <w:p>
       <w:pPr>
         <w:sectPr>
@@ -430,230 +384,12 @@
       </w:pPr>
     </w:p>
     <w:p>
-      <w:r>
-        <w:rPr>
-          <w:b/>
-          <w:bCs/>
-        </w:rPr>
-        <w:t>Preferred Contact Method:</w:t>
-      </w:r>
-      <w:r>
-        <w:t xml:space="preserve"> </w:t>
-      </w:r>
-      <w:proofErr w:type="gramStart"/>
-      <w:r>
-        <w:t>{{ EL</w:t>
-      </w:r>
-      <w:proofErr w:type="gramEnd"/>
-      <w:r>
-        <w:t>_User.</w:t>
-      </w:r>
-      <w:r>
-        <w:t>PreferredContact</w:t>
-      </w:r>
-      <w:r>
-        <w:t xml:space="preserve"> }}</w:t>
-      </w:r>
-    </w:p>
-    <w:p/>
-    <w:p>
-      <w:r>
-        <w:t>{%p if EL_</w:t>
-      </w:r>
-      <w:proofErr w:type="gramStart"/>
-      <w:r>
-        <w:t>User.address.address</w:t>
-      </w:r>
-      <w:proofErr w:type="gramEnd"/>
-      <w:r>
-        <w:t xml:space="preserve"> </w:t>
-      </w:r>
-      <w:r>
-        <w:t>!= “” %}</w:t>
-      </w:r>
-    </w:p>
-    <w:p>
-      <w:pPr>
-        <w:pStyle w:val="Heading2"/>
-      </w:pPr>
-      <w:r>
-        <w:t>Address</w:t>
-      </w:r>
-      <w:r>
-        <w:t xml:space="preserve"> Details</w:t>
-      </w:r>
-    </w:p>
-    <w:p>
       <w:pPr>
         <w:rPr>
           <w:b/>
           <w:bCs/>
         </w:rPr>
-        <w:sectPr>
-          <w:type w:val="continuous"/>
-          <w:pgSz w:w="11906" w:h="16838"/>
-          <w:pgMar w:top="720" w:right="1134" w:bottom="720" w:left="1134" w:header="709" w:footer="709" w:gutter="0"/>
-          <w:cols w:space="708"/>
-          <w:docGrid w:linePitch="360"/>
-        </w:sectPr>
       </w:pPr>
-    </w:p>
-    <w:p>
-      <w:r>
-        <w:rPr>
-          <w:b/>
-          <w:bCs/>
-        </w:rPr>
-        <w:t>Street:</w:t>
-      </w:r>
-      <w:r>
-        <w:t xml:space="preserve"> </w:t>
-      </w:r>
-      <w:proofErr w:type="gramStart"/>
-      <w:r>
-        <w:t xml:space="preserve">{{ </w:t>
-      </w:r>
-      <w:r>
-        <w:t>showifdef</w:t>
-      </w:r>
-      <w:proofErr w:type="gramEnd"/>
-      <w:r>
-        <w:t>(</w:t>
-      </w:r>
-      <w:r>
-        <w:t>‘</w:t>
-      </w:r>
-      <w:r>
-        <w:t>EL_User.address.address</w:t>
-      </w:r>
-      <w:r>
-        <w:t>')</w:t>
-      </w:r>
-      <w:r>
-        <w:t xml:space="preserve"> }}</w:t>
-      </w:r>
-    </w:p>
-    <w:p>
-      <w:r>
-        <w:rPr>
-          <w:b/>
-          <w:bCs/>
-        </w:rPr>
-        <w:t>City:</w:t>
-      </w:r>
-      <w:r>
-        <w:t xml:space="preserve"> </w:t>
-      </w:r>
-      <w:proofErr w:type="gramStart"/>
-      <w:r>
-        <w:t xml:space="preserve">{{ </w:t>
-      </w:r>
-      <w:r>
-        <w:t>showifdef</w:t>
-      </w:r>
-      <w:proofErr w:type="gramEnd"/>
-      <w:r>
-        <w:t>(</w:t>
-      </w:r>
-      <w:r>
-        <w:t>‘</w:t>
-      </w:r>
-      <w:r>
-        <w:t>EL_User.address.city</w:t>
-      </w:r>
-      <w:r>
-        <w:t>')</w:t>
-      </w:r>
-      <w:r>
-        <w:t xml:space="preserve"> }}</w:t>
-      </w:r>
-    </w:p>
-    <w:p>
-      <w:r>
-        <w:rPr>
-          <w:b/>
-          <w:bCs/>
-        </w:rPr>
-        <w:t>State:</w:t>
-      </w:r>
-      <w:r>
-        <w:t xml:space="preserve"> </w:t>
-      </w:r>
-      <w:proofErr w:type="gramStart"/>
-      <w:r>
-        <w:t xml:space="preserve">{{ </w:t>
-      </w:r>
-      <w:r>
-        <w:t>showifdef</w:t>
-      </w:r>
-      <w:proofErr w:type="gramEnd"/>
-      <w:r>
-        <w:t>(</w:t>
-      </w:r>
-      <w:r>
-        <w:t>‘</w:t>
-      </w:r>
-      <w:r>
-        <w:t>EL_User.address.state</w:t>
-      </w:r>
-      <w:r>
-        <w:t>')</w:t>
-      </w:r>
-      <w:r>
-        <w:t xml:space="preserve"> }}</w:t>
-      </w:r>
-    </w:p>
-    <w:p>
-      <w:r>
-        <w:rPr>
-          <w:b/>
-          <w:bCs/>
-        </w:rPr>
-        <w:t>Postcode:</w:t>
-      </w:r>
-      <w:r>
-        <w:t xml:space="preserve"> </w:t>
-      </w:r>
-      <w:proofErr w:type="gramStart"/>
-      <w:r>
-        <w:t xml:space="preserve">{{ </w:t>
-      </w:r>
-      <w:r>
-        <w:t>showifdef</w:t>
-      </w:r>
-      <w:proofErr w:type="gramEnd"/>
-      <w:r>
-        <w:t>(</w:t>
-      </w:r>
-      <w:r>
-        <w:t>‘</w:t>
-      </w:r>
-      <w:r>
-        <w:t>EL_User.address.zip</w:t>
-      </w:r>
-      <w:r>
-        <w:t>')</w:t>
-      </w:r>
-      <w:r>
-        <w:t xml:space="preserve"> }}</w:t>
-      </w:r>
-    </w:p>
-    <w:p>
-      <w:pPr>
-        <w:sectPr>
-          <w:type w:val="continuous"/>
-          <w:pgSz w:w="11906" w:h="16838"/>
-          <w:pgMar w:top="720" w:right="1134" w:bottom="720" w:left="1134" w:header="709" w:footer="709" w:gutter="0"/>
-          <w:cols w:num="2" w:space="566"/>
-          <w:docGrid w:linePitch="360"/>
-        </w:sectPr>
-      </w:pPr>
-    </w:p>
-    <w:p/>
-    <w:p>
-      <w:r>
-        <w:t>{%p endif %}</w:t>
-      </w:r>
     </w:p>
     <w:p>
       <w:pPr>
@@ -674,8 +410,8 @@
         <w:tblLook w:val="04A0" w:firstRow="1" w:lastRow="0" w:firstColumn="1" w:lastColumn="0" w:noHBand="0" w:noVBand="1"/>
       </w:tblPr>
       <w:tblGrid>
-        <w:gridCol w:w="3940"/>
-        <w:gridCol w:w="5682"/>
+        <w:gridCol w:w="3932"/>
+        <w:gridCol w:w="5690"/>
       </w:tblGrid>
       <w:tr>
         <w:trPr>
@@ -744,6 +480,7 @@
               </w:rPr>
               <w:t xml:space="preserve">{%tr for Q in </w:t>
             </w:r>
+            <w:proofErr w:type="spellStart"/>
             <w:r>
               <w:rPr>
                 <w:b w:val="0"/>
@@ -751,6 +488,7 @@
               </w:rPr>
               <w:t>EL_legalProblemSectionQs</w:t>
             </w:r>
+            <w:proofErr w:type="spellEnd"/>
             <w:r>
               <w:rPr>
                 <w:b w:val="0"/>
@@ -803,21 +541,12 @@
                 <w:bCs w:val="0"/>
               </w:rPr>
             </w:pPr>
-            <w:proofErr w:type="gramStart"/>
             <w:r>
               <w:rPr>
                 <w:b w:val="0"/>
                 <w:bCs w:val="0"/>
               </w:rPr>
-              <w:t>{{ Q</w:t>
-            </w:r>
-            <w:proofErr w:type="gramEnd"/>
-            <w:r>
-              <w:rPr>
-                <w:b w:val="0"/>
-                <w:bCs w:val="0"/>
-              </w:rPr>
-              <w:t>[‘question’] }}</w:t>
+              <w:t>{{ Q[‘question’] }}</w:t>
             </w:r>
           </w:p>
         </w:tc>
@@ -835,17 +564,20 @@
             <w:pPr>
               <w:cnfStyle w:val="000000000000" w:firstRow="0" w:lastRow="0" w:firstColumn="0" w:lastColumn="0" w:oddVBand="0" w:evenVBand="0" w:oddHBand="0" w:evenHBand="0" w:firstRowFirstColumn="0" w:firstRowLastColumn="0" w:lastRowFirstColumn="0" w:lastRowLastColumn="0"/>
             </w:pPr>
-            <w:proofErr w:type="gramStart"/>
-            <w:r>
-              <w:t>{{ value</w:t>
-            </w:r>
-            <w:proofErr w:type="gramEnd"/>
-            <w:r>
-              <w:t>(Q[‘</w:t>
-            </w:r>
+            <w:r>
+              <w:t xml:space="preserve">{{ </w:t>
+            </w:r>
+            <w:r>
+              <w:t xml:space="preserve">Q['value'] if "value" in Q else </w:t>
+            </w:r>
+            <w:r>
+              <w:t>value(Q[‘</w:t>
+            </w:r>
+            <w:proofErr w:type="spellStart"/>
             <w:r>
               <w:t>variable_name</w:t>
             </w:r>
+            <w:proofErr w:type="spellEnd"/>
             <w:r>
               <w:t>’]) }}</w:t>
             </w:r>
@@ -876,7 +608,23 @@
                 <w:b w:val="0"/>
                 <w:bCs w:val="0"/>
               </w:rPr>
-              <w:t>{%tr endfor %}</w:t>
+              <w:t xml:space="preserve">{%tr </w:t>
+            </w:r>
+            <w:proofErr w:type="spellStart"/>
+            <w:r>
+              <w:rPr>
+                <w:b w:val="0"/>
+                <w:bCs w:val="0"/>
+              </w:rPr>
+              <w:t>endfor</w:t>
+            </w:r>
+            <w:proofErr w:type="spellEnd"/>
+            <w:r>
+              <w:rPr>
+                <w:b w:val="0"/>
+                <w:bCs w:val="0"/>
+              </w:rPr>
+              <w:t xml:space="preserve"> %}</w:t>
             </w:r>
           </w:p>
         </w:tc>
@@ -904,34 +652,39 @@
         <w:pStyle w:val="Heading2"/>
       </w:pPr>
       <w:r>
+        <w:t>Supporting Documentation</w:t>
+      </w:r>
+    </w:p>
+    <w:p>
+      <w:r>
+        <w:t xml:space="preserve">{%p if </w:t>
+      </w:r>
+      <w:r>
+        <w:t xml:space="preserve">not </w:t>
+      </w:r>
+      <w:proofErr w:type="spellStart"/>
+      <w:r>
+        <w:t>EL_hasSupportingDocs</w:t>
+      </w:r>
+      <w:proofErr w:type="spellEnd"/>
+      <w:r>
+        <w:t xml:space="preserve"> %}</w:t>
+      </w:r>
+    </w:p>
+    <w:p>
+      <w:r>
+        <w:t xml:space="preserve">No </w:t>
+      </w:r>
+      <w:r>
+        <w:t>supportive documents were uploaded</w:t>
+      </w:r>
+      <w:r>
+        <w:t>.</w:t>
+      </w:r>
+    </w:p>
+    <w:p>
+      <w:r>
         <w:lastRenderedPageBreak/>
-        <w:t>Supporting Documentation</w:t>
-      </w:r>
-    </w:p>
-    <w:p>
-      <w:r>
-        <w:t xml:space="preserve">{%p if </w:t>
-      </w:r>
-      <w:r>
-        <w:t>not EL_hasSupportingDocs</w:t>
-      </w:r>
-      <w:r>
-        <w:t xml:space="preserve"> %}</w:t>
-      </w:r>
-    </w:p>
-    <w:p>
-      <w:r>
-        <w:t xml:space="preserve">No </w:t>
-      </w:r>
-      <w:r>
-        <w:t>supportive documents were uploaded</w:t>
-      </w:r>
-      <w:r>
-        <w:t>.</w:t>
-      </w:r>
-    </w:p>
-    <w:p>
-      <w:r>
         <w:t>{%</w:t>
       </w:r>
       <w:r>
@@ -942,16 +695,24 @@
       </w:r>
     </w:p>
     <w:p>
-      <w:proofErr w:type="gramStart"/>
       <w:r>
         <w:t xml:space="preserve">{{ </w:t>
       </w:r>
-      <w:r>
-        <w:t>EL</w:t>
-      </w:r>
-      <w:proofErr w:type="gramEnd"/>
-      <w:r>
-        <w:t>_User.salutation(with_name=True)</w:t>
+      <w:proofErr w:type="spellStart"/>
+      <w:r>
+        <w:t>EL_User.salutation</w:t>
+      </w:r>
+      <w:proofErr w:type="spellEnd"/>
+      <w:r>
+        <w:t>(</w:t>
+      </w:r>
+      <w:proofErr w:type="spellStart"/>
+      <w:r>
+        <w:t>with_name</w:t>
+      </w:r>
+      <w:proofErr w:type="spellEnd"/>
+      <w:r>
+        <w:t>=True)</w:t>
       </w:r>
       <w:r>
         <w:t xml:space="preserve"> }}</w:t>
@@ -960,7 +721,23 @@
         <w:t xml:space="preserve"> has uploaded {{</w:t>
       </w:r>
       <w:r>
-        <w:t xml:space="preserve"> quantity_noun(EL_supportingDocs.number(), "document") </w:t>
+        <w:t xml:space="preserve"> </w:t>
+      </w:r>
+      <w:proofErr w:type="spellStart"/>
+      <w:r>
+        <w:t>quantity_noun</w:t>
+      </w:r>
+      <w:proofErr w:type="spellEnd"/>
+      <w:r>
+        <w:t>(</w:t>
+      </w:r>
+      <w:proofErr w:type="spellStart"/>
+      <w:r>
+        <w:t>EL_supportingDocs.number</w:t>
+      </w:r>
+      <w:proofErr w:type="spellEnd"/>
+      <w:r>
+        <w:t xml:space="preserve">(), "document") </w:t>
       </w:r>
       <w:r>
         <w:t>}}</w:t>
@@ -982,8 +759,8 @@
         <w:tblLook w:val="0420" w:firstRow="1" w:lastRow="0" w:firstColumn="0" w:lastColumn="0" w:noHBand="0" w:noVBand="1"/>
       </w:tblPr>
       <w:tblGrid>
-        <w:gridCol w:w="2553"/>
-        <w:gridCol w:w="7075"/>
+        <w:gridCol w:w="2405"/>
+        <w:gridCol w:w="7129"/>
       </w:tblGrid>
       <w:tr>
         <w:tc>
@@ -1028,8 +805,13 @@
             <w:r>
               <w:t xml:space="preserve"> in </w:t>
             </w:r>
-            <w:r>
-              <w:t xml:space="preserve">EL_supportingDocs </w:t>
+            <w:proofErr w:type="spellStart"/>
+            <w:r>
+              <w:t>EL_supportingDocs</w:t>
+            </w:r>
+            <w:proofErr w:type="spellEnd"/>
+            <w:r>
+              <w:t xml:space="preserve"> </w:t>
             </w:r>
             <w:r>
               <w:t>%}</w:t>
@@ -1051,13 +833,16 @@
             <w:vAlign w:val="center"/>
           </w:tcPr>
           <w:p>
-            <w:proofErr w:type="gramStart"/>
-            <w:r>
-              <w:t>{{ loop</w:t>
-            </w:r>
-            <w:proofErr w:type="gramEnd"/>
-            <w:r>
-              <w:t>.index }}</w:t>
+            <w:r>
+              <w:t xml:space="preserve">{{ </w:t>
+            </w:r>
+            <w:proofErr w:type="spellStart"/>
+            <w:r>
+              <w:t>loop.index</w:t>
+            </w:r>
+            <w:proofErr w:type="spellEnd"/>
+            <w:r>
+              <w:t xml:space="preserve"> }}</w:t>
             </w:r>
           </w:p>
         </w:tc>
@@ -1067,20 +852,20 @@
             <w:vAlign w:val="center"/>
           </w:tcPr>
           <w:p>
-            <w:proofErr w:type="gramStart"/>
             <w:r>
               <w:t xml:space="preserve">{{ </w:t>
             </w:r>
+            <w:proofErr w:type="spellStart"/>
             <w:r>
               <w:t>doc</w:t>
             </w:r>
-            <w:proofErr w:type="gramEnd"/>
             <w:r>
               <w:t>.</w:t>
             </w:r>
             <w:r>
               <w:t>filename</w:t>
             </w:r>
+            <w:proofErr w:type="spellEnd"/>
             <w:r>
               <w:t xml:space="preserve"> }}</w:t>
             </w:r>
@@ -1095,7 +880,15 @@
           </w:tcPr>
           <w:p>
             <w:r>
-              <w:t>{%tr endfor %}</w:t>
+              <w:t xml:space="preserve">{%tr </w:t>
+            </w:r>
+            <w:proofErr w:type="spellStart"/>
+            <w:r>
+              <w:t>endfor</w:t>
+            </w:r>
+            <w:proofErr w:type="spellEnd"/>
+            <w:r>
+              <w:t xml:space="preserve"> %}</w:t>
             </w:r>
           </w:p>
         </w:tc>
@@ -1560,7 +1353,7 @@
   <w:style w:type="paragraph" w:default="1" w:styleId="Normal">
     <w:name w:val="Normal"/>
     <w:qFormat/>
-    <w:rsid w:val="00DE6C84"/>
+    <w:rsid w:val="00EB1393"/>
     <w:pPr>
       <w:spacing w:line="360" w:lineRule="auto"/>
     </w:pPr>
@@ -2215,10 +2008,6 @@
 </file>
 
 <file path=customXml/item1.xml><?xml version="1.0" encoding="utf-8"?>
-<b:Sources xmlns:b="http://schemas.openxmlformats.org/officeDocument/2006/bibliography" xmlns="http://schemas.openxmlformats.org/officeDocument/2006/bibliography" SelectedStyle="\APASixthEditionOfficeOnline.xsl" StyleName="APA" Version="6"/>
-</file>
-
-<file path=customXml/item2.xml><?xml version="1.0" encoding="utf-8"?>
 <ct:contentTypeSchema xmlns:ct="http://schemas.microsoft.com/office/2006/metadata/contentType" xmlns:ma="http://schemas.microsoft.com/office/2006/metadata/properties/metaAttributes" ct:_="" ma:_="" ma:contentTypeName="Document" ma:contentTypeID="0x0101006C86776843FA4E48A16CE9DDB54BD44E" ma:contentTypeVersion="14" ma:contentTypeDescription="Create a new document." ma:contentTypeScope="" ma:versionID="52d129097a7fc4e9c5130deafa76c4a2">
   <xsd:schema xmlns:xsd="http://www.w3.org/2001/XMLSchema" xmlns:xs="http://www.w3.org/2001/XMLSchema" xmlns:p="http://schemas.microsoft.com/office/2006/metadata/properties" xmlns:ns3="d7587dd1-f364-471f-b101-cef586c6a5aa" xmlns:ns4="5096a90a-7473-4f39-bbbd-53f970a76e96" targetNamespace="http://schemas.microsoft.com/office/2006/metadata/properties" ma:root="true" ma:fieldsID="336175b8b851664dcd6e6a6d343bce7b" ns3:_="" ns4:_="">
     <xsd:import namespace="d7587dd1-f364-471f-b101-cef586c6a5aa"/>
@@ -2447,7 +2236,7 @@
 </ct:contentTypeSchema>
 </file>
 
-<file path=customXml/item3.xml><?xml version="1.0" encoding="utf-8"?>
+<file path=customXml/item2.xml><?xml version="1.0" encoding="utf-8"?>
 <?mso-contentType ?>
 <FormTemplates xmlns="http://schemas.microsoft.com/sharepoint/v3/contenttype/forms">
   <Display>DocumentLibraryForm</Display>
@@ -2456,21 +2245,17 @@
 </FormTemplates>
 </file>
 
-<file path=customXml/item4.xml><?xml version="1.0" encoding="utf-8"?>
+<file path=customXml/item3.xml><?xml version="1.0" encoding="utf-8"?>
 <p:properties xmlns:p="http://schemas.microsoft.com/office/2006/metadata/properties" xmlns:xsi="http://www.w3.org/2001/XMLSchema-instance" xmlns:pc="http://schemas.microsoft.com/office/infopath/2007/PartnerControls">
   <documentManagement/>
 </p:properties>
 </file>
 
-<file path=customXml/itemProps1.xml><?xml version="1.0" encoding="utf-8"?>
-<ds:datastoreItem xmlns:ds="http://schemas.openxmlformats.org/officeDocument/2006/customXml" ds:itemID="{85B56930-10C1-4D6F-9909-8AA84F1349A5}">
-  <ds:schemaRefs>
-    <ds:schemaRef ds:uri="http://schemas.openxmlformats.org/officeDocument/2006/bibliography"/>
-  </ds:schemaRefs>
-</ds:datastoreItem>
+<file path=customXml/item4.xml><?xml version="1.0" encoding="utf-8"?>
+<b:Sources xmlns:b="http://schemas.openxmlformats.org/officeDocument/2006/bibliography" xmlns="http://schemas.openxmlformats.org/officeDocument/2006/bibliography" SelectedStyle="\APASixthEditionOfficeOnline.xsl" StyleName="APA" Version="6"/>
 </file>
 
-<file path=customXml/itemProps2.xml><?xml version="1.0" encoding="utf-8"?>
+<file path=customXml/itemProps1.xml><?xml version="1.0" encoding="utf-8"?>
 <ds:datastoreItem xmlns:ds="http://schemas.openxmlformats.org/officeDocument/2006/customXml" ds:itemID="{6ABD3264-B739-4D32-B21F-B9F241A8BA50}">
   <ds:schemaRefs>
     <ds:schemaRef ds:uri="http://schemas.microsoft.com/office/2006/metadata/contentType"/>
@@ -2489,7 +2274,7 @@
 </ds:datastoreItem>
 </file>
 
-<file path=customXml/itemProps3.xml><?xml version="1.0" encoding="utf-8"?>
+<file path=customXml/itemProps2.xml><?xml version="1.0" encoding="utf-8"?>
 <ds:datastoreItem xmlns:ds="http://schemas.openxmlformats.org/officeDocument/2006/customXml" ds:itemID="{4948A15A-C0F1-4F4E-9A33-E6364D957635}">
   <ds:schemaRefs>
     <ds:schemaRef ds:uri="http://schemas.microsoft.com/sharepoint/v3/contenttype/forms"/>
@@ -2497,11 +2282,19 @@
 </ds:datastoreItem>
 </file>
 
-<file path=customXml/itemProps4.xml><?xml version="1.0" encoding="utf-8"?>
+<file path=customXml/itemProps3.xml><?xml version="1.0" encoding="utf-8"?>
 <ds:datastoreItem xmlns:ds="http://schemas.openxmlformats.org/officeDocument/2006/customXml" ds:itemID="{0115AF96-1B79-4949-A649-5A0E1F2BE2A7}">
   <ds:schemaRefs>
     <ds:schemaRef ds:uri="http://schemas.microsoft.com/office/2006/metadata/properties"/>
     <ds:schemaRef ds:uri="http://schemas.microsoft.com/office/infopath/2007/PartnerControls"/>
   </ds:schemaRefs>
 </ds:datastoreItem>
+</file>
+
+<file path=customXml/itemProps4.xml><?xml version="1.0" encoding="utf-8"?>
+<ds:datastoreItem xmlns:ds="http://schemas.openxmlformats.org/officeDocument/2006/customXml" ds:itemID="{85B56930-10C1-4D6F-9909-8AA84F1349A5}">
+  <ds:schemaRefs>
+    <ds:schemaRef ds:uri="http://schemas.openxmlformats.org/officeDocument/2006/bibliography"/>
+  </ds:schemaRefs>
+</ds:datastoreItem>
 </file>
</xml_diff>

<commit_message>
Updated questions and branches
</commit_message>
<xml_diff>
--- a/docassemble/LLAW33012022S1EZL1/data/templates/compiled_answers.docx
+++ b/docassemble/LLAW33012022S1EZL1/data/templates/compiled_answers.docx
@@ -1,40 +1,43 @@
 
 <file path=word/document.xml><?xml version="1.0" encoding="utf-8"?>
 <w:document xmlns:wpc="http://schemas.microsoft.com/office/word/2010/wordprocessingCanvas" xmlns:cx="http://schemas.microsoft.com/office/drawing/2014/chartex" xmlns:cx1="http://schemas.microsoft.com/office/drawing/2015/9/8/chartex" xmlns:cx2="http://schemas.microsoft.com/office/drawing/2015/10/21/chartex" xmlns:cx3="http://schemas.microsoft.com/office/drawing/2016/5/9/chartex" xmlns:cx4="http://schemas.microsoft.com/office/drawing/2016/5/10/chartex" xmlns:cx5="http://schemas.microsoft.com/office/drawing/2016/5/11/chartex" xmlns:cx6="http://schemas.microsoft.com/office/drawing/2016/5/12/chartex" xmlns:cx7="http://schemas.microsoft.com/office/drawing/2016/5/13/chartex" xmlns:cx8="http://schemas.microsoft.com/office/drawing/2016/5/14/chartex" xmlns:mc="http://schemas.openxmlformats.org/markup-compatibility/2006" xmlns:aink="http://schemas.microsoft.com/office/drawing/2016/ink" xmlns:am3d="http://schemas.microsoft.com/office/drawing/2017/model3d" xmlns:o="urn:schemas-microsoft-com:office:office" xmlns:oel="http://schemas.microsoft.com/office/2019/extlst" xmlns:r="http://schemas.openxmlformats.org/officeDocument/2006/relationships" xmlns:m="http://schemas.openxmlformats.org/officeDocument/2006/math" xmlns:v="urn:schemas-microsoft-com:vml" xmlns:wp14="http://schemas.microsoft.com/office/word/2010/wordprocessingDrawing" xmlns:wp="http://schemas.openxmlformats.org/drawingml/2006/wordprocessingDrawing" xmlns:w10="urn:schemas-microsoft-com:office:word" xmlns:w="http://schemas.openxmlformats.org/wordprocessingml/2006/main" xmlns:w14="http://schemas.microsoft.com/office/word/2010/wordml" xmlns:w15="http://schemas.microsoft.com/office/word/2012/wordml" xmlns:w16cex="http://schemas.microsoft.com/office/word/2018/wordml/cex" xmlns:w16cid="http://schemas.microsoft.com/office/word/2016/wordml/cid" xmlns:w16="http://schemas.microsoft.com/office/word/2018/wordml" xmlns:w16sdtdh="http://schemas.microsoft.com/office/word/2020/wordml/sdtdatahash" xmlns:w16se="http://schemas.microsoft.com/office/word/2015/wordml/symex" xmlns:wpg="http://schemas.microsoft.com/office/word/2010/wordprocessingGroup" xmlns:wpi="http://schemas.microsoft.com/office/word/2010/wordprocessingInk" xmlns:wne="http://schemas.microsoft.com/office/word/2006/wordml" xmlns:wps="http://schemas.microsoft.com/office/word/2010/wordprocessingShape" mc:Ignorable="w14 w15 w16se w16cid w16 w16cex w16sdtdh wp14">
+  <w:background w:color="FBF9F8"/>
   <w:body>
     <w:p>
       <w:pPr>
         <w:pStyle w:val="Heading1"/>
         <w:rPr>
           <w:color w:val="0C0042"/>
+          <w:sz w:val="40"/>
+          <w:szCs w:val="40"/>
         </w:rPr>
       </w:pPr>
       <w:r>
         <w:rPr>
           <w:noProof/>
           <w:color w:val="0C0042"/>
+          <w:sz w:val="40"/>
+          <w:szCs w:val="40"/>
         </w:rPr>
         <w:drawing>
-          <wp:anchor distT="0" distB="0" distL="114300" distR="114300" simplePos="0" relativeHeight="251659264" behindDoc="1" locked="0" layoutInCell="1" allowOverlap="1" wp14:anchorId="5F2D1085" wp14:editId="4B575CE2">
+          <wp:anchor distT="0" distB="0" distL="114300" distR="114300" simplePos="0" relativeHeight="251659264" behindDoc="1" locked="0" layoutInCell="1" allowOverlap="1" wp14:anchorId="5F2D1085" wp14:editId="4875C881">
             <wp:simplePos x="0" y="0"/>
             <wp:positionH relativeFrom="margin">
               <wp:align>right</wp:align>
             </wp:positionH>
             <wp:positionV relativeFrom="paragraph">
-              <wp:posOffset>174625</wp:posOffset>
+              <wp:posOffset>193040</wp:posOffset>
             </wp:positionV>
-            <wp:extent cx="2054225" cy="424815"/>
-            <wp:effectExtent l="0" t="0" r="3175" b="0"/>
+            <wp:extent cx="1369695" cy="282575"/>
+            <wp:effectExtent l="0" t="0" r="1905" b="3175"/>
             <wp:wrapTight wrapText="bothSides">
               <wp:wrapPolygon edited="0">
                 <wp:start x="0" y="0"/>
-                <wp:lineTo x="0" y="20341"/>
-                <wp:lineTo x="1002" y="20341"/>
-                <wp:lineTo x="13621" y="20341"/>
-                <wp:lineTo x="14823" y="20341"/>
-                <wp:lineTo x="21433" y="15498"/>
-                <wp:lineTo x="21433" y="10655"/>
-                <wp:lineTo x="20832" y="0"/>
+                <wp:lineTo x="0" y="20387"/>
+                <wp:lineTo x="13819" y="20387"/>
+                <wp:lineTo x="21330" y="17474"/>
+                <wp:lineTo x="21330" y="10193"/>
+                <wp:lineTo x="21029" y="0"/>
                 <wp:lineTo x="0" y="0"/>
               </wp:wrapPolygon>
             </wp:wrapTight>
@@ -52,7 +55,7 @@
                     </pic:cNvPicPr>
                   </pic:nvPicPr>
                   <pic:blipFill>
-                    <a:blip r:embed="rId10">
+                    <a:blip r:embed="rId10" cstate="print">
                       <a:extLst>
                         <a:ext uri="{28A0092B-C50C-407E-A947-70E740481C1C}">
                           <a14:useLocalDpi xmlns:a14="http://schemas.microsoft.com/office/drawing/2010/main" val="0"/>
@@ -67,7 +70,7 @@
                   <pic:spPr bwMode="auto">
                     <a:xfrm>
                       <a:off x="0" y="0"/>
-                      <a:ext cx="2054225" cy="424815"/>
+                      <a:ext cx="1369695" cy="282575"/>
                     </a:xfrm>
                     <a:prstGeom prst="rect">
                       <a:avLst/>
@@ -92,6 +95,8 @@
       <w:r>
         <w:rPr>
           <w:color w:val="0C0042"/>
+          <w:sz w:val="40"/>
+          <w:szCs w:val="40"/>
         </w:rPr>
         <w:t xml:space="preserve">Client Intake Form </w:t>
       </w:r>
@@ -103,14 +108,22 @@
         <w:jc w:val="right"/>
       </w:pPr>
       <w:r>
-        <w:t xml:space="preserve"> {{</w:t>
-      </w:r>
-      <w:r>
         <w:t xml:space="preserve"> </w:t>
       </w:r>
+      <w:proofErr w:type="gramStart"/>
+      <w:r>
+        <w:t>{{</w:t>
+      </w:r>
+      <w:r>
+        <w:t xml:space="preserve"> </w:t>
+      </w:r>
       <w:proofErr w:type="spellStart"/>
       <w:r>
-        <w:t>current_datetime</w:t>
+        <w:t>current</w:t>
+      </w:r>
+      <w:proofErr w:type="gramEnd"/>
+      <w:r>
+        <w:t>_datetime</w:t>
       </w:r>
       <w:proofErr w:type="spellEnd"/>
       <w:r>
@@ -160,6 +173,7 @@
       </w:r>
     </w:p>
     <w:p>
+      <w:proofErr w:type="gramStart"/>
       <w:r>
         <w:rPr>
           <w:b/>
@@ -179,7 +193,15 @@
           <w:b/>
           <w:bCs/>
         </w:rPr>
-        <w:t>EL_Q['question']</w:t>
+        <w:t>EL</w:t>
+      </w:r>
+      <w:proofErr w:type="gramEnd"/>
+      <w:r>
+        <w:rPr>
+          <w:b/>
+          <w:bCs/>
+        </w:rPr>
+        <w:t>_Q['question']</w:t>
       </w:r>
       <w:r>
         <w:rPr>
@@ -290,6 +312,7 @@
       </w:r>
     </w:p>
     <w:p>
+      <w:proofErr w:type="gramStart"/>
       <w:r>
         <w:rPr>
           <w:b/>
@@ -309,7 +332,15 @@
           <w:b/>
           <w:bCs/>
         </w:rPr>
-        <w:t>EL_Q['question']</w:t>
+        <w:t>EL</w:t>
+      </w:r>
+      <w:proofErr w:type="gramEnd"/>
+      <w:r>
+        <w:rPr>
+          <w:b/>
+          <w:bCs/>
+        </w:rPr>
+        <w:t>_Q['question']</w:t>
       </w:r>
       <w:r>
         <w:rPr>
@@ -396,22 +427,35 @@
         <w:pStyle w:val="Heading2"/>
       </w:pPr>
       <w:r>
-        <w:t>Legal Issue</w:t>
+        <w:t xml:space="preserve">Legal </w:t>
+      </w:r>
+      <w:r>
+        <w:t>Matter</w:t>
       </w:r>
     </w:p>
     <w:tbl>
       <w:tblPr>
         <w:tblStyle w:val="GridTable1Light"/>
         <w:tblW w:w="0" w:type="auto"/>
+        <w:tblBorders>
+          <w:top w:val="none" w:sz="0" w:space="0" w:color="auto"/>
+          <w:left w:val="none" w:sz="0" w:space="0" w:color="auto"/>
+          <w:bottom w:val="none" w:sz="0" w:space="0" w:color="auto"/>
+          <w:right w:val="none" w:sz="0" w:space="0" w:color="auto"/>
+          <w:insideH w:val="none" w:sz="0" w:space="0" w:color="auto"/>
+          <w:insideV w:val="none" w:sz="0" w:space="0" w:color="auto"/>
+        </w:tblBorders>
         <w:tblCellMar>
           <w:top w:w="113" w:type="dxa"/>
+          <w:left w:w="0" w:type="dxa"/>
           <w:bottom w:w="113" w:type="dxa"/>
+          <w:right w:w="85" w:type="dxa"/>
         </w:tblCellMar>
         <w:tblLook w:val="04A0" w:firstRow="1" w:lastRow="0" w:firstColumn="1" w:lastColumn="0" w:noHBand="0" w:noVBand="1"/>
       </w:tblPr>
       <w:tblGrid>
-        <w:gridCol w:w="3932"/>
-        <w:gridCol w:w="5690"/>
+        <w:gridCol w:w="3935"/>
+        <w:gridCol w:w="5703"/>
       </w:tblGrid>
       <w:tr>
         <w:trPr>
@@ -422,10 +466,7 @@
             <w:cnfStyle w:val="001000000000" w:firstRow="0" w:lastRow="0" w:firstColumn="1" w:lastColumn="0" w:oddVBand="0" w:evenVBand="0" w:oddHBand="0" w:evenHBand="0" w:firstRowFirstColumn="0" w:firstRowLastColumn="0" w:lastRowFirstColumn="0" w:lastRowLastColumn="0"/>
             <w:tcW w:w="3961" w:type="dxa"/>
             <w:tcBorders>
-              <w:top w:val="single" w:sz="6" w:space="0" w:color="0C0042"/>
-              <w:left w:val="single" w:sz="6" w:space="0" w:color="0C0042"/>
-              <w:bottom w:val="single" w:sz="12" w:space="0" w:color="0C0042"/>
-              <w:right w:val="single" w:sz="6" w:space="0" w:color="0C0042"/>
+              <w:bottom w:val="none" w:sz="0" w:space="0" w:color="auto"/>
             </w:tcBorders>
           </w:tcPr>
           <w:p>
@@ -438,10 +479,7 @@
           <w:tcPr>
             <w:tcW w:w="5769" w:type="dxa"/>
             <w:tcBorders>
-              <w:top w:val="single" w:sz="6" w:space="0" w:color="0C0042"/>
-              <w:left w:val="single" w:sz="6" w:space="0" w:color="0C0042"/>
-              <w:bottom w:val="single" w:sz="12" w:space="0" w:color="0C0042"/>
-              <w:right w:val="single" w:sz="6" w:space="0" w:color="0C0042"/>
+              <w:bottom w:val="none" w:sz="0" w:space="0" w:color="auto"/>
             </w:tcBorders>
           </w:tcPr>
           <w:p>
@@ -459,12 +497,6 @@
           <w:tcPr>
             <w:cnfStyle w:val="001000000000" w:firstRow="0" w:lastRow="0" w:firstColumn="1" w:lastColumn="0" w:oddVBand="0" w:evenVBand="0" w:oddHBand="0" w:evenHBand="0" w:firstRowFirstColumn="0" w:firstRowLastColumn="0" w:lastRowFirstColumn="0" w:lastRowLastColumn="0"/>
             <w:tcW w:w="3961" w:type="dxa"/>
-            <w:tcBorders>
-              <w:top w:val="single" w:sz="12" w:space="0" w:color="0C0042"/>
-              <w:left w:val="single" w:sz="6" w:space="0" w:color="0C0042"/>
-              <w:bottom w:val="single" w:sz="6" w:space="0" w:color="0C0042"/>
-              <w:right w:val="single" w:sz="6" w:space="0" w:color="0C0042"/>
-            </w:tcBorders>
           </w:tcPr>
           <w:p>
             <w:pPr>
@@ -508,12 +540,6 @@
         <w:tc>
           <w:tcPr>
             <w:tcW w:w="5769" w:type="dxa"/>
-            <w:tcBorders>
-              <w:top w:val="single" w:sz="12" w:space="0" w:color="0C0042"/>
-              <w:left w:val="single" w:sz="6" w:space="0" w:color="0C0042"/>
-              <w:bottom w:val="single" w:sz="6" w:space="0" w:color="0C0042"/>
-              <w:right w:val="single" w:sz="6" w:space="0" w:color="0C0042"/>
-            </w:tcBorders>
           </w:tcPr>
           <w:p>
             <w:pPr>
@@ -527,12 +553,6 @@
           <w:tcPr>
             <w:cnfStyle w:val="001000000000" w:firstRow="0" w:lastRow="0" w:firstColumn="1" w:lastColumn="0" w:oddVBand="0" w:evenVBand="0" w:oddHBand="0" w:evenHBand="0" w:firstRowFirstColumn="0" w:firstRowLastColumn="0" w:lastRowFirstColumn="0" w:lastRowLastColumn="0"/>
             <w:tcW w:w="3961" w:type="dxa"/>
-            <w:tcBorders>
-              <w:top w:val="single" w:sz="6" w:space="0" w:color="0C0042"/>
-              <w:left w:val="single" w:sz="6" w:space="0" w:color="0C0042"/>
-              <w:bottom w:val="single" w:sz="6" w:space="0" w:color="0C0042"/>
-              <w:right w:val="single" w:sz="6" w:space="0" w:color="0C0042"/>
-            </w:tcBorders>
           </w:tcPr>
           <w:p>
             <w:pPr>
@@ -541,34 +561,42 @@
                 <w:bCs w:val="0"/>
               </w:rPr>
             </w:pPr>
+            <w:proofErr w:type="gramStart"/>
             <w:r>
               <w:rPr>
                 <w:b w:val="0"/>
                 <w:bCs w:val="0"/>
               </w:rPr>
-              <w:t>{{ Q[‘question’] }}</w:t>
+              <w:t>{{ Q</w:t>
+            </w:r>
+            <w:proofErr w:type="gramEnd"/>
+            <w:r>
+              <w:rPr>
+                <w:b w:val="0"/>
+                <w:bCs w:val="0"/>
+              </w:rPr>
+              <w:t>[‘question’] }}</w:t>
             </w:r>
           </w:p>
         </w:tc>
         <w:tc>
           <w:tcPr>
             <w:tcW w:w="5769" w:type="dxa"/>
-            <w:tcBorders>
-              <w:top w:val="single" w:sz="6" w:space="0" w:color="0C0042"/>
-              <w:left w:val="single" w:sz="6" w:space="0" w:color="0C0042"/>
-              <w:bottom w:val="single" w:sz="6" w:space="0" w:color="0C0042"/>
-              <w:right w:val="single" w:sz="6" w:space="0" w:color="0C0042"/>
-            </w:tcBorders>
           </w:tcPr>
           <w:p>
             <w:pPr>
               <w:cnfStyle w:val="000000000000" w:firstRow="0" w:lastRow="0" w:firstColumn="0" w:lastColumn="0" w:oddVBand="0" w:evenVBand="0" w:oddHBand="0" w:evenHBand="0" w:firstRowFirstColumn="0" w:firstRowLastColumn="0" w:lastRowFirstColumn="0" w:lastRowLastColumn="0"/>
             </w:pPr>
+            <w:proofErr w:type="gramStart"/>
             <w:r>
               <w:t xml:space="preserve">{{ </w:t>
             </w:r>
             <w:r>
-              <w:t xml:space="preserve">Q['value'] if "value" in Q else </w:t>
+              <w:t>Q</w:t>
+            </w:r>
+            <w:proofErr w:type="gramEnd"/>
+            <w:r>
+              <w:t xml:space="preserve">['value'] if "value" in Q else </w:t>
             </w:r>
             <w:r>
               <w:t>value(Q[‘</w:t>
@@ -589,12 +617,6 @@
           <w:tcPr>
             <w:cnfStyle w:val="001000000000" w:firstRow="0" w:lastRow="0" w:firstColumn="1" w:lastColumn="0" w:oddVBand="0" w:evenVBand="0" w:oddHBand="0" w:evenHBand="0" w:firstRowFirstColumn="0" w:firstRowLastColumn="0" w:lastRowFirstColumn="0" w:lastRowLastColumn="0"/>
             <w:tcW w:w="3961" w:type="dxa"/>
-            <w:tcBorders>
-              <w:top w:val="single" w:sz="6" w:space="0" w:color="0C0042"/>
-              <w:left w:val="single" w:sz="6" w:space="0" w:color="0C0042"/>
-              <w:bottom w:val="single" w:sz="6" w:space="0" w:color="0C0042"/>
-              <w:right w:val="single" w:sz="6" w:space="0" w:color="0C0042"/>
-            </w:tcBorders>
           </w:tcPr>
           <w:p>
             <w:pPr>
@@ -631,12 +653,6 @@
         <w:tc>
           <w:tcPr>
             <w:tcW w:w="5769" w:type="dxa"/>
-            <w:tcBorders>
-              <w:top w:val="single" w:sz="6" w:space="0" w:color="0C0042"/>
-              <w:left w:val="single" w:sz="6" w:space="0" w:color="0C0042"/>
-              <w:bottom w:val="single" w:sz="6" w:space="0" w:color="0C0042"/>
-              <w:right w:val="single" w:sz="6" w:space="0" w:color="0C0042"/>
-            </w:tcBorders>
           </w:tcPr>
           <w:p>
             <w:pPr>
@@ -695,12 +711,17 @@
       </w:r>
     </w:p>
     <w:p>
+      <w:proofErr w:type="gramStart"/>
       <w:r>
         <w:t xml:space="preserve">{{ </w:t>
       </w:r>
       <w:proofErr w:type="spellStart"/>
       <w:r>
-        <w:t>EL_User.salutation</w:t>
+        <w:t>EL</w:t>
+      </w:r>
+      <w:proofErr w:type="gramEnd"/>
+      <w:r>
+        <w:t>_User.salutation</w:t>
       </w:r>
       <w:proofErr w:type="spellEnd"/>
       <w:r>
@@ -833,12 +854,17 @@
             <w:vAlign w:val="center"/>
           </w:tcPr>
           <w:p>
+            <w:proofErr w:type="gramStart"/>
             <w:r>
               <w:t xml:space="preserve">{{ </w:t>
             </w:r>
             <w:proofErr w:type="spellStart"/>
             <w:r>
-              <w:t>loop.index</w:t>
+              <w:t>loop</w:t>
+            </w:r>
+            <w:proofErr w:type="gramEnd"/>
+            <w:r>
+              <w:t>.index</w:t>
             </w:r>
             <w:proofErr w:type="spellEnd"/>
             <w:r>
@@ -852,6 +878,7 @@
             <w:vAlign w:val="center"/>
           </w:tcPr>
           <w:p>
+            <w:proofErr w:type="gramStart"/>
             <w:r>
               <w:t xml:space="preserve">{{ </w:t>
             </w:r>
@@ -859,6 +886,7 @@
             <w:r>
               <w:t>doc</w:t>
             </w:r>
+            <w:proofErr w:type="gramEnd"/>
             <w:r>
               <w:t>.</w:t>
             </w:r>
@@ -1392,18 +1420,25 @@
     <w:uiPriority w:val="9"/>
     <w:unhideWhenUsed/>
     <w:qFormat/>
-    <w:rsid w:val="006A6665"/>
+    <w:rsid w:val="00390F97"/>
     <w:pPr>
       <w:keepNext/>
       <w:keepLines/>
-      <w:spacing w:before="240" w:after="240"/>
+      <w:pBdr>
+        <w:top w:val="single" w:sz="4" w:space="8" w:color="0F0344"/>
+        <w:left w:val="single" w:sz="4" w:space="4" w:color="0F0344"/>
+        <w:bottom w:val="single" w:sz="4" w:space="8" w:color="0F0344"/>
+        <w:right w:val="single" w:sz="4" w:space="4" w:color="0F0344"/>
+      </w:pBdr>
+      <w:shd w:val="clear" w:color="auto" w:fill="0F0344"/>
+      <w:spacing w:before="240" w:after="240" w:line="276" w:lineRule="auto"/>
       <w:outlineLvl w:val="1"/>
     </w:pPr>
     <w:rPr>
       <w:rFonts w:ascii="Public Sans SemiBold" w:eastAsiaTheme="majorEastAsia" w:hAnsi="Public Sans SemiBold" w:cstheme="majorBidi"/>
       <w:b/>
       <w:bCs/>
-      <w:color w:val="0C0042"/>
+      <w:color w:val="FBF9F8"/>
       <w:sz w:val="24"/>
       <w:szCs w:val="24"/>
     </w:rPr>
@@ -1440,14 +1475,15 @@
     <w:basedOn w:val="DefaultParagraphFont"/>
     <w:link w:val="Heading2"/>
     <w:uiPriority w:val="9"/>
-    <w:rsid w:val="006A6665"/>
+    <w:rsid w:val="00390F97"/>
     <w:rPr>
       <w:rFonts w:ascii="Public Sans SemiBold" w:eastAsiaTheme="majorEastAsia" w:hAnsi="Public Sans SemiBold" w:cstheme="majorBidi"/>
       <w:b/>
       <w:bCs/>
-      <w:color w:val="0C0042"/>
+      <w:color w:val="FBF9F8"/>
       <w:sz w:val="24"/>
       <w:szCs w:val="24"/>
+      <w:shd w:val="clear" w:color="auto" w:fill="0F0344"/>
     </w:rPr>
   </w:style>
   <w:style w:type="table" w:styleId="TableGrid">

</xml_diff>